<commit_message>
additional exercises and refactor
</commit_message>
<xml_diff>
--- a/Csharp/OOP/Basics/DefiningClasses/01. CSharp-OOP-Basics-Defining-Classes-Exercises.docx
+++ b/Csharp/OOP/Basics/DefiningClasses/01. CSharp-OOP-Basics-Defining-Classes-Exercises.docx
@@ -1,6 +1,6 @@
 
 <file path=word/document.xml><?xml version="1.0" encoding="utf-8"?>
-<w:document xmlns:wpc="http://schemas.microsoft.com/office/word/2010/wordprocessingCanvas" xmlns:cx="http://schemas.microsoft.com/office/drawing/2014/chartex" xmlns:cx1="http://schemas.microsoft.com/office/drawing/2015/9/8/chartex" xmlns:cx2="http://schemas.microsoft.com/office/drawing/2015/10/21/chartex" xmlns:mc="http://schemas.openxmlformats.org/markup-compatibility/2006" xmlns:o="urn:schemas-microsoft-com:office:office" xmlns:r="http://schemas.openxmlformats.org/officeDocument/2006/relationships" xmlns:m="http://schemas.openxmlformats.org/officeDocument/2006/math" xmlns:v="urn:schemas-microsoft-com:vml" xmlns:wp14="http://schemas.microsoft.com/office/word/2010/wordprocessingDrawing" xmlns:wp="http://schemas.openxmlformats.org/drawingml/2006/wordprocessingDrawing" xmlns:w10="urn:schemas-microsoft-com:office:word" xmlns:w="http://schemas.openxmlformats.org/wordprocessingml/2006/main" xmlns:w14="http://schemas.microsoft.com/office/word/2010/wordml" xmlns:w15="http://schemas.microsoft.com/office/word/2012/wordml" xmlns:w16se="http://schemas.microsoft.com/office/word/2015/wordml/symex" xmlns:wpg="http://schemas.microsoft.com/office/word/2010/wordprocessingGroup" xmlns:wpi="http://schemas.microsoft.com/office/word/2010/wordprocessingInk" xmlns:wne="http://schemas.microsoft.com/office/word/2006/wordml" xmlns:wps="http://schemas.microsoft.com/office/word/2010/wordprocessingShape" mc:Ignorable="w14 w15 w16se wp14">
+<w:document xmlns:wpc="http://schemas.microsoft.com/office/word/2010/wordprocessingCanvas" xmlns:cx="http://schemas.microsoft.com/office/drawing/2014/chartex" xmlns:cx1="http://schemas.microsoft.com/office/drawing/2015/9/8/chartex" xmlns:mc="http://schemas.openxmlformats.org/markup-compatibility/2006" xmlns:o="urn:schemas-microsoft-com:office:office" xmlns:r="http://schemas.openxmlformats.org/officeDocument/2006/relationships" xmlns:m="http://schemas.openxmlformats.org/officeDocument/2006/math" xmlns:v="urn:schemas-microsoft-com:vml" xmlns:wp14="http://schemas.microsoft.com/office/word/2010/wordprocessingDrawing" xmlns:wp="http://schemas.openxmlformats.org/drawingml/2006/wordprocessingDrawing" xmlns:w10="urn:schemas-microsoft-com:office:word" xmlns:w="http://schemas.openxmlformats.org/wordprocessingml/2006/main" xmlns:w14="http://schemas.microsoft.com/office/word/2010/wordml" xmlns:w15="http://schemas.microsoft.com/office/word/2012/wordml" xmlns:w16se="http://schemas.microsoft.com/office/word/2015/wordml/symex" xmlns:wpg="http://schemas.microsoft.com/office/word/2010/wordprocessingGroup" xmlns:wpi="http://schemas.microsoft.com/office/word/2010/wordprocessingInk" xmlns:wne="http://schemas.microsoft.com/office/word/2006/wordml" xmlns:wps="http://schemas.microsoft.com/office/word/2010/wordprocessingShape" mc:Ignorable="w14 w15 w16se wp14">
   <w:body>
     <w:p>
       <w:pPr>
@@ -139,6 +139,9 @@
       </w:r>
       <w:r>
         <w:t>.</w:t>
+      </w:r>
+      <w:r>
+        <w:t xml:space="preserve"> </w:t>
       </w:r>
     </w:p>
     <w:p>
@@ -564,6 +567,7 @@
         </w:tc>
       </w:tr>
     </w:tbl>
+    <w:p/>
     <w:p>
       <w:r>
         <w:t>If you defined the class correctly, the test should pass.</w:t>
@@ -794,6 +798,7 @@
         </w:tc>
       </w:tr>
     </w:tbl>
+    <w:p/>
     <w:p>
       <w:r>
         <w:t xml:space="preserve">Use both the inline initialization and the default constructor. Your fields should be </w:t>
@@ -1399,6 +1404,7 @@
                 <w:szCs w:val="19"/>
                 <w:highlight w:val="white"/>
               </w:rPr>
+              <w:lastRenderedPageBreak/>
               <w:t>bool</w:t>
             </w:r>
             <w:r>
@@ -1732,7 +1738,6 @@
                 <w:szCs w:val="19"/>
                 <w:highlight w:val="white"/>
               </w:rPr>
-              <w:lastRenderedPageBreak/>
               <w:t>}</w:t>
             </w:r>
           </w:p>
@@ -2613,9 +2618,9 @@
         </w:tc>
       </w:tr>
     </w:tbl>
+    <w:p/>
     <w:p>
       <w:r>
-        <w:lastRenderedPageBreak/>
         <w:t>If you defined the constructors correctly, the test should pass.</w:t>
       </w:r>
     </w:p>
@@ -2780,8 +2785,15 @@
             <w:r>
               <w:rPr>
                 <w:rFonts w:ascii="Consolas" w:hAnsi="Consolas" w:cs="Consolas"/>
-              </w:rPr>
-              <w:t>Pesho 20</w:t>
+                <w:noProof/>
+              </w:rPr>
+              <w:t>Pesho</w:t>
+            </w:r>
+            <w:r>
+              <w:rPr>
+                <w:rFonts w:ascii="Consolas" w:hAnsi="Consolas" w:cs="Consolas"/>
+              </w:rPr>
+              <w:t xml:space="preserve"> 20</w:t>
             </w:r>
           </w:p>
         </w:tc>
@@ -2866,8 +2878,15 @@
             <w:r>
               <w:rPr>
                 <w:rFonts w:ascii="Consolas" w:hAnsi="Consolas" w:cs="Consolas"/>
-              </w:rPr>
-              <w:t>Gosho 18</w:t>
+                <w:noProof/>
+              </w:rPr>
+              <w:t>Gosho</w:t>
+            </w:r>
+            <w:r>
+              <w:rPr>
+                <w:rFonts w:ascii="Consolas" w:hAnsi="Consolas" w:cs="Consolas"/>
+              </w:rPr>
+              <w:t xml:space="preserve"> 18</w:t>
             </w:r>
           </w:p>
         </w:tc>
@@ -2952,14 +2971,1100 @@
             <w:r>
               <w:rPr>
                 <w:rFonts w:ascii="Consolas" w:hAnsi="Consolas" w:cs="Consolas"/>
-              </w:rPr>
-              <w:t>Stamat 43</w:t>
+                <w:noProof/>
+              </w:rPr>
+              <w:t>Stamat</w:t>
+            </w:r>
+            <w:r>
+              <w:rPr>
+                <w:rFonts w:ascii="Consolas" w:hAnsi="Consolas" w:cs="Consolas"/>
+              </w:rPr>
+              <w:t xml:space="preserve"> 43</w:t>
             </w:r>
           </w:p>
         </w:tc>
       </w:tr>
     </w:tbl>
-    <w:p/>
+    <w:p>
+      <w:pPr>
+        <w:pStyle w:val="Heading"/>
+      </w:pPr>
+    </w:p>
+    <w:p>
+      <w:pPr>
+        <w:pStyle w:val="Heading2"/>
+        <w:numPr>
+          <w:ilvl w:val="0"/>
+          <w:numId w:val="3"/>
+        </w:numPr>
+        <w:ind w:left="0" w:firstLine="0"/>
+        <w:jc w:val="both"/>
+      </w:pPr>
+      <w:r>
+        <w:t>Oldest Family Member</w:t>
+      </w:r>
+    </w:p>
+    <w:p>
+      <w:r>
+        <w:t xml:space="preserve">Create class </w:t>
+      </w:r>
+      <w:r>
+        <w:rPr>
+          <w:b/>
+        </w:rPr>
+        <w:t>Person</w:t>
+      </w:r>
+      <w:r>
+        <w:t xml:space="preserve"> with fields </w:t>
+      </w:r>
+      <w:r>
+        <w:rPr>
+          <w:b/>
+        </w:rPr>
+        <w:t>name</w:t>
+      </w:r>
+      <w:r>
+        <w:t xml:space="preserve"> and </w:t>
+      </w:r>
+      <w:r>
+        <w:rPr>
+          <w:b/>
+        </w:rPr>
+        <w:t>age</w:t>
+      </w:r>
+      <w:r>
+        <w:t xml:space="preserve">. Create a class </w:t>
+      </w:r>
+      <w:r>
+        <w:rPr>
+          <w:b/>
+        </w:rPr>
+        <w:t>Family</w:t>
+      </w:r>
+      <w:r>
+        <w:t xml:space="preserve">. The class should have </w:t>
+      </w:r>
+      <w:r>
+        <w:rPr>
+          <w:b/>
+        </w:rPr>
+        <w:t>list of people</w:t>
+      </w:r>
+      <w:r>
+        <w:t>, method for adding members (</w:t>
+      </w:r>
+      <w:r>
+        <w:rPr>
+          <w:b/>
+        </w:rPr>
+        <w:t xml:space="preserve">void </w:t>
+      </w:r>
+      <w:r>
+        <w:rPr>
+          <w:b/>
+          <w:noProof/>
+        </w:rPr>
+        <w:t>AddMember(Person member)</w:t>
+      </w:r>
+      <w:r>
+        <w:rPr>
+          <w:noProof/>
+        </w:rPr>
+        <w:t>)</w:t>
+      </w:r>
+      <w:r>
+        <w:t xml:space="preserve"> and a method </w:t>
+      </w:r>
+      <w:r>
+        <w:rPr>
+          <w:bCs/>
+        </w:rPr>
+        <w:t>returning the oldest family member</w:t>
+      </w:r>
+      <w:r>
+        <w:rPr>
+          <w:b/>
+          <w:bCs/>
+        </w:rPr>
+        <w:t xml:space="preserve"> </w:t>
+      </w:r>
+      <w:r>
+        <w:rPr>
+          <w:bCs/>
+        </w:rPr>
+        <w:t>(</w:t>
+      </w:r>
+      <w:r>
+        <w:rPr>
+          <w:b/>
+          <w:bCs/>
+        </w:rPr>
+        <w:t xml:space="preserve">Person </w:t>
+      </w:r>
+      <w:r>
+        <w:rPr>
+          <w:b/>
+          <w:bCs/>
+          <w:noProof/>
+        </w:rPr>
+        <w:t>GetOldestMember())</w:t>
+      </w:r>
+      <w:r>
+        <w:rPr>
+          <w:bCs/>
+        </w:rPr>
+        <w:t xml:space="preserve">. </w:t>
+      </w:r>
+      <w:r>
+        <w:t xml:space="preserve">Write a program that reads name and age for </w:t>
+      </w:r>
+      <w:r>
+        <w:rPr>
+          <w:b/>
+        </w:rPr>
+        <w:t>N</w:t>
+      </w:r>
+      <w:r>
+        <w:t xml:space="preserve"> people and </w:t>
+      </w:r>
+      <w:r>
+        <w:rPr>
+          <w:b/>
+        </w:rPr>
+        <w:t>add them to the family</w:t>
+      </w:r>
+      <w:r>
+        <w:t xml:space="preserve">. Then </w:t>
+      </w:r>
+      <w:r>
+        <w:rPr>
+          <w:b/>
+        </w:rPr>
+        <w:t>print</w:t>
+      </w:r>
+      <w:r>
+        <w:t xml:space="preserve"> the </w:t>
+      </w:r>
+      <w:r>
+        <w:rPr>
+          <w:b/>
+        </w:rPr>
+        <w:t>name</w:t>
+      </w:r>
+      <w:r>
+        <w:t xml:space="preserve"> and </w:t>
+      </w:r>
+      <w:r>
+        <w:rPr>
+          <w:b/>
+        </w:rPr>
+        <w:t>age</w:t>
+      </w:r>
+      <w:r>
+        <w:t xml:space="preserve"> of the oldest member.</w:t>
+      </w:r>
+    </w:p>
+    <w:p>
+      <w:pPr>
+        <w:pStyle w:val="Heading3"/>
+        <w:spacing w:before="0" w:after="120"/>
+        <w:jc w:val="both"/>
+        <w:rPr>
+          <w:rFonts w:eastAsia="MS Mincho"/>
+          <w:lang w:eastAsia="ja-JP"/>
+        </w:rPr>
+      </w:pPr>
+      <w:r>
+        <w:rPr>
+          <w:rFonts w:eastAsia="MS Mincho"/>
+          <w:lang w:eastAsia="ja-JP"/>
+        </w:rPr>
+        <w:t>Note</w:t>
+      </w:r>
+    </w:p>
+    <w:p>
+      <w:pPr>
+        <w:jc w:val="both"/>
+      </w:pPr>
+      <w:r>
+        <w:t>Add the following code to your main method before your code and submit it to Judge.</w:t>
+      </w:r>
+    </w:p>
+    <w:tbl>
+      <w:tblPr>
+        <w:tblStyle w:val="TableGrid"/>
+        <w:tblW w:w="10807" w:type="dxa"/>
+        <w:tblInd w:w="108" w:type="dxa"/>
+        <w:tblCellMar>
+          <w:top w:w="57" w:type="dxa"/>
+          <w:left w:w="85" w:type="dxa"/>
+          <w:bottom w:w="57" w:type="dxa"/>
+          <w:right w:w="85" w:type="dxa"/>
+        </w:tblCellMar>
+        <w:tblLook w:val="04A0" w:firstRow="1" w:lastRow="0" w:firstColumn="1" w:lastColumn="0" w:noHBand="0" w:noVBand="1"/>
+      </w:tblPr>
+      <w:tblGrid>
+        <w:gridCol w:w="10807"/>
+      </w:tblGrid>
+      <w:tr>
+        <w:trPr>
+          <w:trHeight w:val="57"/>
+        </w:trPr>
+        <w:tc>
+          <w:tcPr>
+            <w:tcW w:w="10807" w:type="dxa"/>
+            <w:shd w:val="clear" w:color="auto" w:fill="auto"/>
+            <w:tcMar>
+              <w:left w:w="85" w:type="dxa"/>
+            </w:tcMar>
+          </w:tcPr>
+          <w:p>
+            <w:pPr>
+              <w:spacing w:after="0"/>
+              <w:rPr>
+                <w:rFonts w:ascii="Consolas" w:hAnsi="Consolas" w:cs="Consolas"/>
+                <w:noProof/>
+                <w:color w:val="000000"/>
+                <w:sz w:val="19"/>
+                <w:szCs w:val="19"/>
+                <w:highlight w:val="white"/>
+              </w:rPr>
+            </w:pPr>
+            <w:bookmarkStart w:id="3" w:name="OLE_LINK11"/>
+            <w:bookmarkStart w:id="4" w:name="OLE_LINK12"/>
+            <w:r>
+              <w:rPr>
+                <w:rFonts w:ascii="Consolas" w:hAnsi="Consolas" w:cs="Consolas"/>
+                <w:noProof/>
+                <w:color w:val="2B91AF"/>
+                <w:sz w:val="19"/>
+                <w:szCs w:val="19"/>
+                <w:highlight w:val="white"/>
+              </w:rPr>
+              <w:t>MethodInfo</w:t>
+            </w:r>
+            <w:r>
+              <w:rPr>
+                <w:rFonts w:ascii="Consolas" w:hAnsi="Consolas" w:cs="Consolas"/>
+                <w:noProof/>
+                <w:color w:val="000000"/>
+                <w:sz w:val="19"/>
+                <w:szCs w:val="19"/>
+                <w:highlight w:val="white"/>
+              </w:rPr>
+              <w:t xml:space="preserve"> oldestMemberMethod = </w:t>
+            </w:r>
+            <w:r>
+              <w:rPr>
+                <w:rFonts w:ascii="Consolas" w:hAnsi="Consolas" w:cs="Consolas"/>
+                <w:noProof/>
+                <w:color w:val="0000FF"/>
+                <w:sz w:val="19"/>
+                <w:szCs w:val="19"/>
+                <w:highlight w:val="white"/>
+              </w:rPr>
+              <w:t>typeof</w:t>
+            </w:r>
+            <w:r>
+              <w:rPr>
+                <w:rFonts w:ascii="Consolas" w:hAnsi="Consolas" w:cs="Consolas"/>
+                <w:noProof/>
+                <w:color w:val="000000"/>
+                <w:sz w:val="19"/>
+                <w:szCs w:val="19"/>
+                <w:highlight w:val="white"/>
+              </w:rPr>
+              <w:t>(</w:t>
+            </w:r>
+            <w:r>
+              <w:rPr>
+                <w:rFonts w:ascii="Consolas" w:hAnsi="Consolas" w:cs="Consolas"/>
+                <w:noProof/>
+                <w:color w:val="2B91AF"/>
+                <w:sz w:val="19"/>
+                <w:szCs w:val="19"/>
+                <w:highlight w:val="white"/>
+              </w:rPr>
+              <w:t>Family</w:t>
+            </w:r>
+            <w:r>
+              <w:rPr>
+                <w:rFonts w:ascii="Consolas" w:hAnsi="Consolas" w:cs="Consolas"/>
+                <w:noProof/>
+                <w:color w:val="000000"/>
+                <w:sz w:val="19"/>
+                <w:szCs w:val="19"/>
+                <w:highlight w:val="white"/>
+              </w:rPr>
+              <w:t>).GetMethod(</w:t>
+            </w:r>
+            <w:r>
+              <w:rPr>
+                <w:rFonts w:ascii="Consolas" w:hAnsi="Consolas" w:cs="Consolas"/>
+                <w:noProof/>
+                <w:color w:val="A31515"/>
+                <w:sz w:val="19"/>
+                <w:szCs w:val="19"/>
+                <w:highlight w:val="white"/>
+              </w:rPr>
+              <w:t>"GetOldestMember"</w:t>
+            </w:r>
+            <w:r>
+              <w:rPr>
+                <w:rFonts w:ascii="Consolas" w:hAnsi="Consolas" w:cs="Consolas"/>
+                <w:noProof/>
+                <w:color w:val="000000"/>
+                <w:sz w:val="19"/>
+                <w:szCs w:val="19"/>
+                <w:highlight w:val="white"/>
+              </w:rPr>
+              <w:t>);</w:t>
+            </w:r>
+          </w:p>
+          <w:p>
+            <w:pPr>
+              <w:spacing w:after="0"/>
+              <w:rPr>
+                <w:rFonts w:ascii="Consolas" w:hAnsi="Consolas" w:cs="Consolas"/>
+                <w:noProof/>
+                <w:color w:val="000000"/>
+                <w:sz w:val="19"/>
+                <w:szCs w:val="19"/>
+                <w:highlight w:val="white"/>
+              </w:rPr>
+            </w:pPr>
+            <w:r>
+              <w:rPr>
+                <w:rFonts w:ascii="Consolas" w:hAnsi="Consolas" w:cs="Consolas"/>
+                <w:noProof/>
+                <w:color w:val="2B91AF"/>
+                <w:sz w:val="19"/>
+                <w:szCs w:val="19"/>
+                <w:highlight w:val="white"/>
+              </w:rPr>
+              <w:t>MethodInfo</w:t>
+            </w:r>
+            <w:r>
+              <w:rPr>
+                <w:rFonts w:ascii="Consolas" w:hAnsi="Consolas" w:cs="Consolas"/>
+                <w:noProof/>
+                <w:color w:val="000000"/>
+                <w:sz w:val="19"/>
+                <w:szCs w:val="19"/>
+                <w:highlight w:val="white"/>
+              </w:rPr>
+              <w:t xml:space="preserve"> addMemberMethod = </w:t>
+            </w:r>
+            <w:r>
+              <w:rPr>
+                <w:rFonts w:ascii="Consolas" w:hAnsi="Consolas" w:cs="Consolas"/>
+                <w:noProof/>
+                <w:color w:val="0000FF"/>
+                <w:sz w:val="19"/>
+                <w:szCs w:val="19"/>
+                <w:highlight w:val="white"/>
+              </w:rPr>
+              <w:t>typeof</w:t>
+            </w:r>
+            <w:r>
+              <w:rPr>
+                <w:rFonts w:ascii="Consolas" w:hAnsi="Consolas" w:cs="Consolas"/>
+                <w:noProof/>
+                <w:color w:val="000000"/>
+                <w:sz w:val="19"/>
+                <w:szCs w:val="19"/>
+                <w:highlight w:val="white"/>
+              </w:rPr>
+              <w:t>(</w:t>
+            </w:r>
+            <w:r>
+              <w:rPr>
+                <w:rFonts w:ascii="Consolas" w:hAnsi="Consolas" w:cs="Consolas"/>
+                <w:noProof/>
+                <w:color w:val="2B91AF"/>
+                <w:sz w:val="19"/>
+                <w:szCs w:val="19"/>
+                <w:highlight w:val="white"/>
+              </w:rPr>
+              <w:t>Family</w:t>
+            </w:r>
+            <w:r>
+              <w:rPr>
+                <w:rFonts w:ascii="Consolas" w:hAnsi="Consolas" w:cs="Consolas"/>
+                <w:noProof/>
+                <w:color w:val="000000"/>
+                <w:sz w:val="19"/>
+                <w:szCs w:val="19"/>
+                <w:highlight w:val="white"/>
+              </w:rPr>
+              <w:t>).GetMethod(</w:t>
+            </w:r>
+            <w:r>
+              <w:rPr>
+                <w:rFonts w:ascii="Consolas" w:hAnsi="Consolas" w:cs="Consolas"/>
+                <w:noProof/>
+                <w:color w:val="A31515"/>
+                <w:sz w:val="19"/>
+                <w:szCs w:val="19"/>
+                <w:highlight w:val="white"/>
+              </w:rPr>
+              <w:t>"AddMember"</w:t>
+            </w:r>
+            <w:r>
+              <w:rPr>
+                <w:rFonts w:ascii="Consolas" w:hAnsi="Consolas" w:cs="Consolas"/>
+                <w:noProof/>
+                <w:color w:val="000000"/>
+                <w:sz w:val="19"/>
+                <w:szCs w:val="19"/>
+                <w:highlight w:val="white"/>
+              </w:rPr>
+              <w:t>);</w:t>
+            </w:r>
+          </w:p>
+          <w:p>
+            <w:pPr>
+              <w:spacing w:after="0"/>
+              <w:rPr>
+                <w:rFonts w:ascii="Consolas" w:hAnsi="Consolas" w:cs="Consolas"/>
+                <w:noProof/>
+                <w:color w:val="000000"/>
+                <w:sz w:val="19"/>
+                <w:szCs w:val="19"/>
+                <w:highlight w:val="white"/>
+              </w:rPr>
+            </w:pPr>
+            <w:r>
+              <w:rPr>
+                <w:rFonts w:ascii="Consolas" w:hAnsi="Consolas" w:cs="Consolas"/>
+                <w:noProof/>
+                <w:color w:val="0000FF"/>
+                <w:sz w:val="19"/>
+                <w:szCs w:val="19"/>
+                <w:highlight w:val="white"/>
+              </w:rPr>
+              <w:t>if</w:t>
+            </w:r>
+            <w:r>
+              <w:rPr>
+                <w:rFonts w:ascii="Consolas" w:hAnsi="Consolas" w:cs="Consolas"/>
+                <w:noProof/>
+                <w:color w:val="000000"/>
+                <w:sz w:val="19"/>
+                <w:szCs w:val="19"/>
+                <w:highlight w:val="white"/>
+              </w:rPr>
+              <w:t xml:space="preserve">(oldestMemberMethod == </w:t>
+            </w:r>
+            <w:r>
+              <w:rPr>
+                <w:rFonts w:ascii="Consolas" w:hAnsi="Consolas" w:cs="Consolas"/>
+                <w:noProof/>
+                <w:color w:val="0000FF"/>
+                <w:sz w:val="19"/>
+                <w:szCs w:val="19"/>
+                <w:highlight w:val="white"/>
+              </w:rPr>
+              <w:t>null</w:t>
+            </w:r>
+            <w:r>
+              <w:rPr>
+                <w:rFonts w:ascii="Consolas" w:hAnsi="Consolas" w:cs="Consolas"/>
+                <w:noProof/>
+                <w:color w:val="000000"/>
+                <w:sz w:val="19"/>
+                <w:szCs w:val="19"/>
+                <w:highlight w:val="white"/>
+              </w:rPr>
+              <w:t xml:space="preserve"> || addMemberMethod == </w:t>
+            </w:r>
+            <w:r>
+              <w:rPr>
+                <w:rFonts w:ascii="Consolas" w:hAnsi="Consolas" w:cs="Consolas"/>
+                <w:noProof/>
+                <w:color w:val="0000FF"/>
+                <w:sz w:val="19"/>
+                <w:szCs w:val="19"/>
+                <w:highlight w:val="white"/>
+              </w:rPr>
+              <w:t>null</w:t>
+            </w:r>
+            <w:r>
+              <w:rPr>
+                <w:rFonts w:ascii="Consolas" w:hAnsi="Consolas" w:cs="Consolas"/>
+                <w:noProof/>
+                <w:color w:val="000000"/>
+                <w:sz w:val="19"/>
+                <w:szCs w:val="19"/>
+                <w:highlight w:val="white"/>
+              </w:rPr>
+              <w:t>)</w:t>
+            </w:r>
+          </w:p>
+          <w:p>
+            <w:pPr>
+              <w:spacing w:after="0"/>
+              <w:rPr>
+                <w:rFonts w:ascii="Consolas" w:hAnsi="Consolas" w:cs="Consolas"/>
+                <w:noProof/>
+                <w:color w:val="000000"/>
+                <w:sz w:val="19"/>
+                <w:szCs w:val="19"/>
+                <w:highlight w:val="white"/>
+              </w:rPr>
+            </w:pPr>
+            <w:r>
+              <w:rPr>
+                <w:rFonts w:ascii="Consolas" w:hAnsi="Consolas" w:cs="Consolas"/>
+                <w:noProof/>
+                <w:color w:val="000000"/>
+                <w:sz w:val="19"/>
+                <w:szCs w:val="19"/>
+                <w:highlight w:val="white"/>
+              </w:rPr>
+              <w:t>{</w:t>
+            </w:r>
+          </w:p>
+          <w:p>
+            <w:pPr>
+              <w:spacing w:after="0"/>
+              <w:rPr>
+                <w:rFonts w:ascii="Consolas" w:hAnsi="Consolas" w:cs="Consolas"/>
+                <w:noProof/>
+                <w:color w:val="000000"/>
+                <w:sz w:val="19"/>
+                <w:szCs w:val="19"/>
+                <w:highlight w:val="white"/>
+              </w:rPr>
+            </w:pPr>
+            <w:r>
+              <w:rPr>
+                <w:rFonts w:ascii="Consolas" w:hAnsi="Consolas" w:cs="Consolas"/>
+                <w:noProof/>
+                <w:color w:val="000000"/>
+                <w:sz w:val="19"/>
+                <w:szCs w:val="19"/>
+                <w:highlight w:val="white"/>
+              </w:rPr>
+              <w:t xml:space="preserve">   </w:t>
+            </w:r>
+            <w:r>
+              <w:rPr>
+                <w:rFonts w:ascii="Consolas" w:hAnsi="Consolas" w:cs="Consolas"/>
+                <w:noProof/>
+                <w:color w:val="0000FF"/>
+                <w:sz w:val="19"/>
+                <w:szCs w:val="19"/>
+                <w:highlight w:val="white"/>
+              </w:rPr>
+              <w:t>throw</w:t>
+            </w:r>
+            <w:r>
+              <w:rPr>
+                <w:rFonts w:ascii="Consolas" w:hAnsi="Consolas" w:cs="Consolas"/>
+                <w:noProof/>
+                <w:color w:val="000000"/>
+                <w:sz w:val="19"/>
+                <w:szCs w:val="19"/>
+                <w:highlight w:val="white"/>
+              </w:rPr>
+              <w:t xml:space="preserve"> </w:t>
+            </w:r>
+            <w:r>
+              <w:rPr>
+                <w:rFonts w:ascii="Consolas" w:hAnsi="Consolas" w:cs="Consolas"/>
+                <w:noProof/>
+                <w:color w:val="0000FF"/>
+                <w:sz w:val="19"/>
+                <w:szCs w:val="19"/>
+                <w:highlight w:val="white"/>
+              </w:rPr>
+              <w:t>new</w:t>
+            </w:r>
+            <w:r>
+              <w:rPr>
+                <w:rFonts w:ascii="Consolas" w:hAnsi="Consolas" w:cs="Consolas"/>
+                <w:noProof/>
+                <w:color w:val="000000"/>
+                <w:sz w:val="19"/>
+                <w:szCs w:val="19"/>
+                <w:highlight w:val="white"/>
+              </w:rPr>
+              <w:t xml:space="preserve"> </w:t>
+            </w:r>
+            <w:r>
+              <w:rPr>
+                <w:rFonts w:ascii="Consolas" w:hAnsi="Consolas" w:cs="Consolas"/>
+                <w:noProof/>
+                <w:color w:val="2B91AF"/>
+                <w:sz w:val="19"/>
+                <w:szCs w:val="19"/>
+                <w:highlight w:val="white"/>
+              </w:rPr>
+              <w:t>Exception</w:t>
+            </w:r>
+            <w:r>
+              <w:rPr>
+                <w:rFonts w:ascii="Consolas" w:hAnsi="Consolas" w:cs="Consolas"/>
+                <w:noProof/>
+                <w:color w:val="000000"/>
+                <w:sz w:val="19"/>
+                <w:szCs w:val="19"/>
+                <w:highlight w:val="white"/>
+              </w:rPr>
+              <w:t>();</w:t>
+            </w:r>
+          </w:p>
+          <w:p>
+            <w:pPr>
+              <w:spacing w:after="0"/>
+              <w:rPr>
+                <w:rFonts w:ascii="Consolas" w:hAnsi="Consolas" w:cs="Consolas"/>
+                <w:noProof/>
+                <w:color w:val="000000"/>
+                <w:sz w:val="19"/>
+                <w:szCs w:val="19"/>
+                <w:highlight w:val="white"/>
+              </w:rPr>
+            </w:pPr>
+            <w:r>
+              <w:rPr>
+                <w:rFonts w:ascii="Consolas" w:hAnsi="Consolas" w:cs="Consolas"/>
+                <w:noProof/>
+                <w:color w:val="000000"/>
+                <w:sz w:val="19"/>
+                <w:szCs w:val="19"/>
+                <w:highlight w:val="white"/>
+              </w:rPr>
+              <w:t>}</w:t>
+            </w:r>
+            <w:bookmarkEnd w:id="3"/>
+            <w:bookmarkEnd w:id="4"/>
+          </w:p>
+        </w:tc>
+      </w:tr>
+    </w:tbl>
+    <w:p>
+      <w:r>
+        <w:t xml:space="preserve">If you defined the class correctly, the test should pass. </w:t>
+      </w:r>
+    </w:p>
+    <w:p>
+      <w:pPr>
+        <w:pStyle w:val="Heading3"/>
+      </w:pPr>
+      <w:r>
+        <w:lastRenderedPageBreak/>
+        <w:t>Examples</w:t>
+      </w:r>
+    </w:p>
+    <w:tbl>
+      <w:tblPr>
+        <w:tblStyle w:val="TableGrid"/>
+        <w:tblW w:w="5680" w:type="dxa"/>
+        <w:tblInd w:w="75" w:type="dxa"/>
+        <w:tblCellMar>
+          <w:top w:w="57" w:type="dxa"/>
+          <w:left w:w="75" w:type="dxa"/>
+          <w:bottom w:w="57" w:type="dxa"/>
+          <w:right w:w="85" w:type="dxa"/>
+        </w:tblCellMar>
+        <w:tblLook w:val="04A0" w:firstRow="1" w:lastRow="0" w:firstColumn="1" w:lastColumn="0" w:noHBand="0" w:noVBand="1"/>
+      </w:tblPr>
+      <w:tblGrid>
+        <w:gridCol w:w="1054"/>
+        <w:gridCol w:w="1067"/>
+        <w:gridCol w:w="445"/>
+        <w:gridCol w:w="1980"/>
+        <w:gridCol w:w="1134"/>
+      </w:tblGrid>
+      <w:tr>
+        <w:tc>
+          <w:tcPr>
+            <w:tcW w:w="1054" w:type="dxa"/>
+            <w:shd w:val="clear" w:color="auto" w:fill="D9D9D9" w:themeFill="background1" w:themeFillShade="D9"/>
+            <w:tcMar>
+              <w:left w:w="75" w:type="dxa"/>
+            </w:tcMar>
+          </w:tcPr>
+          <w:p>
+            <w:pPr>
+              <w:spacing w:after="0"/>
+              <w:jc w:val="center"/>
+              <w:rPr>
+                <w:b/>
+              </w:rPr>
+            </w:pPr>
+            <w:r>
+              <w:rPr>
+                <w:b/>
+              </w:rPr>
+              <w:t>Input</w:t>
+            </w:r>
+          </w:p>
+        </w:tc>
+        <w:tc>
+          <w:tcPr>
+            <w:tcW w:w="1067" w:type="dxa"/>
+            <w:shd w:val="clear" w:color="auto" w:fill="D9D9D9" w:themeFill="background1" w:themeFillShade="D9"/>
+            <w:tcMar>
+              <w:left w:w="75" w:type="dxa"/>
+            </w:tcMar>
+          </w:tcPr>
+          <w:p>
+            <w:pPr>
+              <w:spacing w:after="0"/>
+              <w:jc w:val="center"/>
+              <w:rPr>
+                <w:b/>
+              </w:rPr>
+            </w:pPr>
+            <w:r>
+              <w:rPr>
+                <w:b/>
+              </w:rPr>
+              <w:t>Output</w:t>
+            </w:r>
+          </w:p>
+        </w:tc>
+        <w:tc>
+          <w:tcPr>
+            <w:tcW w:w="445" w:type="dxa"/>
+            <w:tcBorders>
+              <w:top w:val="nil"/>
+              <w:bottom w:val="nil"/>
+            </w:tcBorders>
+            <w:shd w:val="clear" w:color="auto" w:fill="auto"/>
+            <w:tcMar>
+              <w:left w:w="75" w:type="dxa"/>
+            </w:tcMar>
+          </w:tcPr>
+          <w:p>
+            <w:pPr>
+              <w:spacing w:after="0"/>
+              <w:jc w:val="center"/>
+              <w:rPr>
+                <w:b/>
+              </w:rPr>
+            </w:pPr>
+          </w:p>
+        </w:tc>
+        <w:tc>
+          <w:tcPr>
+            <w:tcW w:w="1980" w:type="dxa"/>
+            <w:shd w:val="clear" w:color="auto" w:fill="D9D9D9" w:themeFill="background1" w:themeFillShade="D9"/>
+            <w:tcMar>
+              <w:left w:w="75" w:type="dxa"/>
+            </w:tcMar>
+          </w:tcPr>
+          <w:p>
+            <w:pPr>
+              <w:spacing w:after="0"/>
+              <w:jc w:val="center"/>
+              <w:rPr>
+                <w:b/>
+              </w:rPr>
+            </w:pPr>
+            <w:r>
+              <w:rPr>
+                <w:b/>
+              </w:rPr>
+              <w:t>Input</w:t>
+            </w:r>
+          </w:p>
+        </w:tc>
+        <w:tc>
+          <w:tcPr>
+            <w:tcW w:w="1134" w:type="dxa"/>
+            <w:shd w:val="clear" w:color="auto" w:fill="D9D9D9" w:themeFill="background1" w:themeFillShade="D9"/>
+            <w:tcMar>
+              <w:left w:w="75" w:type="dxa"/>
+            </w:tcMar>
+          </w:tcPr>
+          <w:p>
+            <w:pPr>
+              <w:spacing w:after="0"/>
+              <w:jc w:val="center"/>
+              <w:rPr>
+                <w:b/>
+              </w:rPr>
+            </w:pPr>
+            <w:r>
+              <w:rPr>
+                <w:b/>
+              </w:rPr>
+              <w:t>Output</w:t>
+            </w:r>
+          </w:p>
+        </w:tc>
+      </w:tr>
+      <w:tr>
+        <w:tc>
+          <w:tcPr>
+            <w:tcW w:w="1054" w:type="dxa"/>
+            <w:shd w:val="clear" w:color="auto" w:fill="auto"/>
+            <w:tcMar>
+              <w:left w:w="75" w:type="dxa"/>
+            </w:tcMar>
+          </w:tcPr>
+          <w:p>
+            <w:pPr>
+              <w:spacing w:after="0"/>
+              <w:rPr>
+                <w:rFonts w:ascii="Consolas" w:hAnsi="Consolas"/>
+                <w:bCs/>
+              </w:rPr>
+            </w:pPr>
+            <w:r>
+              <w:rPr>
+                <w:rFonts w:ascii="Consolas" w:hAnsi="Consolas"/>
+                <w:bCs/>
+              </w:rPr>
+              <w:t>3</w:t>
+            </w:r>
+          </w:p>
+          <w:p>
+            <w:pPr>
+              <w:spacing w:after="0"/>
+              <w:rPr>
+                <w:rFonts w:ascii="Consolas" w:hAnsi="Consolas"/>
+                <w:bCs/>
+                <w:noProof/>
+              </w:rPr>
+            </w:pPr>
+            <w:r>
+              <w:rPr>
+                <w:rFonts w:ascii="Consolas" w:hAnsi="Consolas"/>
+                <w:bCs/>
+                <w:noProof/>
+              </w:rPr>
+              <w:t>Pesho 3</w:t>
+            </w:r>
+          </w:p>
+          <w:p>
+            <w:pPr>
+              <w:spacing w:after="0"/>
+              <w:rPr>
+                <w:rFonts w:ascii="Consolas" w:hAnsi="Consolas"/>
+                <w:bCs/>
+                <w:noProof/>
+              </w:rPr>
+            </w:pPr>
+            <w:r>
+              <w:rPr>
+                <w:rFonts w:ascii="Consolas" w:hAnsi="Consolas"/>
+                <w:bCs/>
+                <w:noProof/>
+              </w:rPr>
+              <w:t>Gosho 4</w:t>
+            </w:r>
+          </w:p>
+          <w:p>
+            <w:pPr>
+              <w:spacing w:after="0"/>
+              <w:rPr>
+                <w:rFonts w:ascii="Consolas" w:hAnsi="Consolas"/>
+              </w:rPr>
+            </w:pPr>
+            <w:r>
+              <w:rPr>
+                <w:rFonts w:ascii="Consolas" w:hAnsi="Consolas"/>
+                <w:bCs/>
+                <w:noProof/>
+              </w:rPr>
+              <w:t>Annie</w:t>
+            </w:r>
+            <w:r>
+              <w:rPr>
+                <w:rFonts w:ascii="Consolas" w:hAnsi="Consolas"/>
+                <w:bCs/>
+              </w:rPr>
+              <w:t xml:space="preserve"> 5</w:t>
+            </w:r>
+          </w:p>
+        </w:tc>
+        <w:tc>
+          <w:tcPr>
+            <w:tcW w:w="1067" w:type="dxa"/>
+            <w:shd w:val="clear" w:color="auto" w:fill="auto"/>
+            <w:tcMar>
+              <w:left w:w="75" w:type="dxa"/>
+            </w:tcMar>
+          </w:tcPr>
+          <w:p>
+            <w:pPr>
+              <w:spacing w:after="0"/>
+              <w:rPr>
+                <w:rFonts w:ascii="Consolas" w:hAnsi="Consolas"/>
+              </w:rPr>
+            </w:pPr>
+            <w:r>
+              <w:rPr>
+                <w:rFonts w:ascii="Consolas" w:hAnsi="Consolas"/>
+                <w:bCs/>
+              </w:rPr>
+              <w:t>Annie 5</w:t>
+            </w:r>
+          </w:p>
+        </w:tc>
+        <w:tc>
+          <w:tcPr>
+            <w:tcW w:w="445" w:type="dxa"/>
+            <w:tcBorders>
+              <w:top w:val="nil"/>
+              <w:bottom w:val="nil"/>
+            </w:tcBorders>
+            <w:shd w:val="clear" w:color="auto" w:fill="auto"/>
+            <w:tcMar>
+              <w:left w:w="75" w:type="dxa"/>
+            </w:tcMar>
+          </w:tcPr>
+          <w:p>
+            <w:pPr>
+              <w:spacing w:after="0"/>
+              <w:rPr>
+                <w:bCs/>
+              </w:rPr>
+            </w:pPr>
+          </w:p>
+        </w:tc>
+        <w:tc>
+          <w:tcPr>
+            <w:tcW w:w="1980" w:type="dxa"/>
+            <w:shd w:val="clear" w:color="auto" w:fill="auto"/>
+            <w:tcMar>
+              <w:left w:w="75" w:type="dxa"/>
+            </w:tcMar>
+          </w:tcPr>
+          <w:p>
+            <w:pPr>
+              <w:spacing w:after="0"/>
+              <w:rPr>
+                <w:rFonts w:ascii="Consolas" w:hAnsi="Consolas"/>
+                <w:bCs/>
+              </w:rPr>
+            </w:pPr>
+            <w:r>
+              <w:rPr>
+                <w:rFonts w:ascii="Consolas" w:hAnsi="Consolas"/>
+                <w:bCs/>
+              </w:rPr>
+              <w:t>5</w:t>
+            </w:r>
+          </w:p>
+          <w:p>
+            <w:pPr>
+              <w:spacing w:after="0"/>
+              <w:rPr>
+                <w:rFonts w:ascii="Consolas" w:hAnsi="Consolas"/>
+                <w:bCs/>
+              </w:rPr>
+            </w:pPr>
+            <w:r>
+              <w:rPr>
+                <w:rFonts w:ascii="Consolas" w:hAnsi="Consolas"/>
+                <w:bCs/>
+              </w:rPr>
+              <w:t>Steve 10</w:t>
+            </w:r>
+          </w:p>
+          <w:p>
+            <w:pPr>
+              <w:spacing w:after="0"/>
+              <w:rPr>
+                <w:rFonts w:ascii="Consolas" w:hAnsi="Consolas"/>
+                <w:bCs/>
+              </w:rPr>
+            </w:pPr>
+            <w:r>
+              <w:rPr>
+                <w:rFonts w:ascii="Consolas" w:hAnsi="Consolas"/>
+                <w:bCs/>
+              </w:rPr>
+              <w:t>Christopher 15</w:t>
+            </w:r>
+          </w:p>
+          <w:p>
+            <w:pPr>
+              <w:spacing w:after="0"/>
+              <w:rPr>
+                <w:rFonts w:ascii="Consolas" w:hAnsi="Consolas"/>
+                <w:bCs/>
+              </w:rPr>
+            </w:pPr>
+            <w:r>
+              <w:rPr>
+                <w:rFonts w:ascii="Consolas" w:hAnsi="Consolas"/>
+                <w:bCs/>
+              </w:rPr>
+              <w:t>Annie 4</w:t>
+            </w:r>
+          </w:p>
+          <w:p>
+            <w:pPr>
+              <w:spacing w:after="0"/>
+              <w:rPr>
+                <w:rFonts w:ascii="Consolas" w:hAnsi="Consolas"/>
+                <w:bCs/>
+              </w:rPr>
+            </w:pPr>
+            <w:r>
+              <w:rPr>
+                <w:rFonts w:ascii="Consolas" w:hAnsi="Consolas"/>
+                <w:bCs/>
+              </w:rPr>
+              <w:t>Ivan 35</w:t>
+            </w:r>
+          </w:p>
+          <w:p>
+            <w:pPr>
+              <w:spacing w:after="0"/>
+              <w:rPr>
+                <w:rFonts w:ascii="Consolas" w:hAnsi="Consolas"/>
+                <w:bCs/>
+              </w:rPr>
+            </w:pPr>
+            <w:r>
+              <w:rPr>
+                <w:rFonts w:ascii="Consolas" w:hAnsi="Consolas"/>
+                <w:bCs/>
+              </w:rPr>
+              <w:t>Maria 34</w:t>
+            </w:r>
+          </w:p>
+        </w:tc>
+        <w:tc>
+          <w:tcPr>
+            <w:tcW w:w="1134" w:type="dxa"/>
+            <w:shd w:val="clear" w:color="auto" w:fill="auto"/>
+            <w:tcMar>
+              <w:left w:w="75" w:type="dxa"/>
+            </w:tcMar>
+          </w:tcPr>
+          <w:p>
+            <w:pPr>
+              <w:spacing w:after="0"/>
+              <w:rPr>
+                <w:rFonts w:ascii="Consolas" w:hAnsi="Consolas"/>
+                <w:bCs/>
+              </w:rPr>
+            </w:pPr>
+            <w:r>
+              <w:rPr>
+                <w:rFonts w:ascii="Consolas" w:hAnsi="Consolas"/>
+                <w:bCs/>
+              </w:rPr>
+              <w:t>Ivan 35</w:t>
+            </w:r>
+          </w:p>
+        </w:tc>
+      </w:tr>
+    </w:tbl>
+    <w:p>
+      <w:pPr>
+        <w:pStyle w:val="TextBody"/>
+      </w:pPr>
+    </w:p>
     <w:p>
       <w:pPr>
         <w:pStyle w:val="Heading2"/>
@@ -3416,6 +4521,289 @@
         <w:jc w:val="both"/>
       </w:pPr>
       <w:r>
+        <w:t>Date Modifier</w:t>
+      </w:r>
+    </w:p>
+    <w:p>
+      <w:r>
+        <w:t xml:space="preserve">Create a class </w:t>
+      </w:r>
+      <w:r>
+        <w:rPr>
+          <w:b/>
+          <w:noProof/>
+        </w:rPr>
+        <w:t>DateModifier</w:t>
+      </w:r>
+      <w:r>
+        <w:t xml:space="preserve"> which stores the difference of the days between two Dates. It should have a method which takes </w:t>
+      </w:r>
+      <w:r>
+        <w:rPr>
+          <w:b/>
+        </w:rPr>
+        <w:t>two string parameters</w:t>
+      </w:r>
+      <w:r>
+        <w:t xml:space="preserve"> </w:t>
+      </w:r>
+      <w:r>
+        <w:rPr>
+          <w:b/>
+        </w:rPr>
+        <w:t>representing a date</w:t>
+      </w:r>
+      <w:r>
+        <w:t xml:space="preserve"> as strings and </w:t>
+      </w:r>
+      <w:r>
+        <w:rPr>
+          <w:b/>
+        </w:rPr>
+        <w:t xml:space="preserve">calculates the </w:t>
+      </w:r>
+      <w:r>
+        <w:t xml:space="preserve">difference in the days between them. </w:t>
+      </w:r>
+    </w:p>
+    <w:p>
+      <w:pPr>
+        <w:pStyle w:val="Heading3"/>
+      </w:pPr>
+      <w:r>
+        <w:t>Examples</w:t>
+      </w:r>
+    </w:p>
+    <w:tbl>
+      <w:tblPr>
+        <w:tblStyle w:val="TableGrid2"/>
+        <w:tblW w:w="2898" w:type="dxa"/>
+        <w:tblInd w:w="83" w:type="dxa"/>
+        <w:tblCellMar>
+          <w:top w:w="57" w:type="dxa"/>
+          <w:left w:w="60" w:type="dxa"/>
+          <w:bottom w:w="57" w:type="dxa"/>
+          <w:right w:w="85" w:type="dxa"/>
+        </w:tblCellMar>
+        <w:tblLook w:val="04A0" w:firstRow="1" w:lastRow="0" w:firstColumn="1" w:lastColumn="0" w:noHBand="0" w:noVBand="1"/>
+      </w:tblPr>
+      <w:tblGrid>
+        <w:gridCol w:w="1626"/>
+        <w:gridCol w:w="1272"/>
+      </w:tblGrid>
+      <w:tr>
+        <w:tc>
+          <w:tcPr>
+            <w:tcW w:w="1625" w:type="dxa"/>
+            <w:shd w:val="clear" w:color="auto" w:fill="D9D9D9" w:themeFill="background1" w:themeFillShade="D9"/>
+            <w:tcMar>
+              <w:left w:w="60" w:type="dxa"/>
+            </w:tcMar>
+          </w:tcPr>
+          <w:p>
+            <w:pPr>
+              <w:spacing w:after="0"/>
+              <w:jc w:val="center"/>
+              <w:rPr>
+                <w:rFonts w:ascii="Calibri" w:eastAsia="Calibri" w:hAnsi="Calibri" w:cs="Times New Roman"/>
+              </w:rPr>
+            </w:pPr>
+            <w:r>
+              <w:rPr>
+                <w:rFonts w:eastAsia="Calibri" w:cs="Times New Roman"/>
+                <w:b/>
+              </w:rPr>
+              <w:t>Input</w:t>
+            </w:r>
+          </w:p>
+        </w:tc>
+        <w:tc>
+          <w:tcPr>
+            <w:tcW w:w="1272" w:type="dxa"/>
+            <w:shd w:val="clear" w:color="auto" w:fill="D9D9D9" w:themeFill="background1" w:themeFillShade="D9"/>
+            <w:tcMar>
+              <w:left w:w="60" w:type="dxa"/>
+            </w:tcMar>
+          </w:tcPr>
+          <w:p>
+            <w:pPr>
+              <w:spacing w:after="0"/>
+              <w:jc w:val="center"/>
+              <w:rPr>
+                <w:rFonts w:ascii="Calibri" w:eastAsia="Calibri" w:hAnsi="Calibri" w:cs="Times New Roman"/>
+              </w:rPr>
+            </w:pPr>
+            <w:r>
+              <w:rPr>
+                <w:rFonts w:eastAsia="Calibri" w:cs="Times New Roman"/>
+                <w:b/>
+                <w:lang w:val="bg-BG"/>
+              </w:rPr>
+              <w:t>Output</w:t>
+            </w:r>
+          </w:p>
+        </w:tc>
+      </w:tr>
+      <w:tr>
+        <w:tc>
+          <w:tcPr>
+            <w:tcW w:w="1625" w:type="dxa"/>
+            <w:shd w:val="clear" w:color="auto" w:fill="auto"/>
+            <w:tcMar>
+              <w:left w:w="60" w:type="dxa"/>
+            </w:tcMar>
+            <w:vAlign w:val="center"/>
+          </w:tcPr>
+          <w:p>
+            <w:pPr>
+              <w:spacing w:after="0"/>
+              <w:rPr>
+                <w:rFonts w:eastAsia="Calibri"/>
+              </w:rPr>
+            </w:pPr>
+            <w:bookmarkStart w:id="5" w:name="__DdeLink__1089_453159428"/>
+            <w:bookmarkEnd w:id="5"/>
+            <w:r>
+              <w:rPr>
+                <w:rFonts w:ascii="Consolas" w:eastAsia="Calibri" w:hAnsi="Consolas" w:cs="Consolas"/>
+              </w:rPr>
+              <w:t>1992 05 31</w:t>
+            </w:r>
+          </w:p>
+          <w:p>
+            <w:pPr>
+              <w:spacing w:after="0"/>
+              <w:rPr>
+                <w:rFonts w:eastAsia="Calibri"/>
+              </w:rPr>
+            </w:pPr>
+            <w:bookmarkStart w:id="6" w:name="__DdeLink__1091_453159428"/>
+            <w:bookmarkEnd w:id="6"/>
+            <w:r>
+              <w:rPr>
+                <w:rFonts w:ascii="Consolas" w:eastAsia="Calibri" w:hAnsi="Consolas" w:cs="Consolas"/>
+              </w:rPr>
+              <w:t>2016 06 17</w:t>
+            </w:r>
+          </w:p>
+        </w:tc>
+        <w:tc>
+          <w:tcPr>
+            <w:tcW w:w="1272" w:type="dxa"/>
+            <w:shd w:val="clear" w:color="auto" w:fill="auto"/>
+            <w:tcMar>
+              <w:left w:w="60" w:type="dxa"/>
+            </w:tcMar>
+            <w:vAlign w:val="center"/>
+          </w:tcPr>
+          <w:p>
+            <w:pPr>
+              <w:spacing w:after="0"/>
+              <w:rPr>
+                <w:rFonts w:eastAsia="Calibri"/>
+              </w:rPr>
+            </w:pPr>
+            <w:r>
+              <w:rPr>
+                <w:rFonts w:ascii="Consolas" w:eastAsia="Calibri" w:hAnsi="Consolas" w:cs="Consolas"/>
+              </w:rPr>
+              <w:t>8783</w:t>
+            </w:r>
+          </w:p>
+        </w:tc>
+      </w:tr>
+      <w:tr>
+        <w:tc>
+          <w:tcPr>
+            <w:tcW w:w="1625" w:type="dxa"/>
+            <w:shd w:val="clear" w:color="auto" w:fill="auto"/>
+            <w:tcMar>
+              <w:left w:w="60" w:type="dxa"/>
+            </w:tcMar>
+            <w:vAlign w:val="center"/>
+          </w:tcPr>
+          <w:p>
+            <w:pPr>
+              <w:spacing w:after="0"/>
+              <w:rPr>
+                <w:rFonts w:eastAsia="Calibri"/>
+              </w:rPr>
+            </w:pPr>
+            <w:bookmarkStart w:id="7" w:name="__DdeLink__1093_453159428"/>
+            <w:bookmarkStart w:id="8" w:name="__DdeLink__1097_453159428"/>
+            <w:bookmarkEnd w:id="7"/>
+            <w:bookmarkEnd w:id="8"/>
+            <w:r>
+              <w:rPr>
+                <w:rFonts w:ascii="Consolas" w:eastAsia="Calibri" w:hAnsi="Consolas" w:cs="Consolas"/>
+              </w:rPr>
+              <w:t>2016 05 31</w:t>
+            </w:r>
+          </w:p>
+          <w:p>
+            <w:pPr>
+              <w:spacing w:after="0"/>
+              <w:rPr>
+                <w:rFonts w:eastAsia="Calibri"/>
+              </w:rPr>
+            </w:pPr>
+            <w:bookmarkStart w:id="9" w:name="__DdeLink__1095_453159428"/>
+            <w:bookmarkStart w:id="10" w:name="__DdeLink__1099_453159428"/>
+            <w:bookmarkEnd w:id="9"/>
+            <w:bookmarkEnd w:id="10"/>
+            <w:r>
+              <w:rPr>
+                <w:rFonts w:ascii="Consolas" w:eastAsia="Calibri" w:hAnsi="Consolas" w:cs="Consolas"/>
+              </w:rPr>
+              <w:t>2016 04 19</w:t>
+            </w:r>
+          </w:p>
+        </w:tc>
+        <w:tc>
+          <w:tcPr>
+            <w:tcW w:w="1272" w:type="dxa"/>
+            <w:shd w:val="clear" w:color="auto" w:fill="auto"/>
+            <w:tcMar>
+              <w:left w:w="60" w:type="dxa"/>
+            </w:tcMar>
+            <w:vAlign w:val="center"/>
+          </w:tcPr>
+          <w:p>
+            <w:pPr>
+              <w:spacing w:after="0"/>
+              <w:rPr>
+                <w:rFonts w:eastAsia="Calibri"/>
+              </w:rPr>
+            </w:pPr>
+            <w:r>
+              <w:rPr>
+                <w:rFonts w:ascii="Consolas" w:eastAsia="Calibri" w:hAnsi="Consolas" w:cs="Consolas"/>
+              </w:rPr>
+              <w:t>42</w:t>
+            </w:r>
+          </w:p>
+        </w:tc>
+      </w:tr>
+    </w:tbl>
+    <w:p>
+      <w:pPr>
+        <w:pStyle w:val="Heading"/>
+        <w:rPr>
+          <w:lang w:val="bg-BG" w:eastAsia="ja-JP"/>
+        </w:rPr>
+      </w:pPr>
+    </w:p>
+    <w:p>
+      <w:pPr>
+        <w:pStyle w:val="Heading2"/>
+        <w:numPr>
+          <w:ilvl w:val="0"/>
+          <w:numId w:val="3"/>
+        </w:numPr>
+        <w:ind w:left="0" w:firstLine="0"/>
+        <w:jc w:val="both"/>
+      </w:pPr>
+      <w:r>
         <w:t xml:space="preserve">Company </w:t>
       </w:r>
       <w:r>
@@ -3931,8 +5319,8 @@
                 <w:noProof/>
               </w:rPr>
             </w:pPr>
-            <w:bookmarkStart w:id="3" w:name="OLE_LINK1"/>
-            <w:bookmarkStart w:id="4" w:name="OLE_LINK2"/>
+            <w:bookmarkStart w:id="11" w:name="OLE_LINK1"/>
+            <w:bookmarkStart w:id="12" w:name="OLE_LINK2"/>
             <w:r>
               <w:rPr>
                 <w:rFonts w:ascii="Consolas" w:hAnsi="Consolas" w:cs="Consolas"/>
@@ -3949,9 +5337,9 @@
                 <w:noProof/>
               </w:rPr>
             </w:pPr>
-            <w:bookmarkStart w:id="5" w:name="OLE_LINK6"/>
-            <w:bookmarkEnd w:id="3"/>
-            <w:bookmarkEnd w:id="4"/>
+            <w:bookmarkStart w:id="13" w:name="OLE_LINK6"/>
+            <w:bookmarkEnd w:id="11"/>
+            <w:bookmarkEnd w:id="12"/>
             <w:r>
               <w:rPr>
                 <w:rFonts w:ascii="Consolas" w:hAnsi="Consolas" w:cs="Consolas"/>
@@ -3974,7 +5362,7 @@
               <w:t xml:space="preserve"> -1</w:t>
             </w:r>
           </w:p>
-          <w:bookmarkEnd w:id="5"/>
+          <w:bookmarkEnd w:id="13"/>
           <w:p>
             <w:pPr>
               <w:spacing w:after="0"/>
@@ -4313,7 +5701,7 @@
         <w:jc w:val="both"/>
       </w:pPr>
       <w:r>
-        <w:t>*Speed Racing</w:t>
+        <w:t>Speed Racing</w:t>
       </w:r>
     </w:p>
     <w:p>
@@ -4336,7 +5724,19 @@
         <w:rPr>
           <w:b/>
         </w:rPr>
-        <w:t xml:space="preserve">Model, fuel amount, fuel cost for 1 kilometer </w:t>
+        <w:t xml:space="preserve">Model, fuel amount, fuel </w:t>
+      </w:r>
+      <w:r>
+        <w:rPr>
+          <w:b/>
+        </w:rPr>
+        <w:t>consumption</w:t>
+      </w:r>
+      <w:r>
+        <w:rPr>
+          <w:b/>
+        </w:rPr>
+        <w:t xml:space="preserve"> for 1 kilometer </w:t>
       </w:r>
       <w:r>
         <w:t xml:space="preserve">and </w:t>
@@ -4459,7 +5859,14 @@
           <w:b/>
           <w:noProof/>
         </w:rPr>
-        <w:t>FuelCostFor1km</w:t>
+        <w:t>FuelConsumption</w:t>
+      </w:r>
+      <w:r>
+        <w:rPr>
+          <w:b/>
+          <w:noProof/>
+        </w:rPr>
+        <w:t>For1km</w:t>
       </w:r>
       <w:r>
         <w:rPr>
@@ -4499,7 +5906,13 @@
         <w:t>N</w:t>
       </w:r>
       <w:r>
-        <w:t xml:space="preserve"> lines until the command “</w:t>
+        <w:t xml:space="preserve"> lines</w:t>
+      </w:r>
+      <w:r>
+        <w:t>,</w:t>
+      </w:r>
+      <w:r>
+        <w:t xml:space="preserve"> until the command “</w:t>
       </w:r>
       <w:r>
         <w:rPr>
@@ -4546,7 +5959,10 @@
         <w:t>&gt;</w:t>
       </w:r>
       <w:r>
-        <w:t xml:space="preserve">”, implement a method in the </w:t>
+        <w:t>”. I</w:t>
+      </w:r>
+      <w:r>
+        <w:t xml:space="preserve">mplement a method in the </w:t>
       </w:r>
       <w:r>
         <w:rPr>
@@ -4593,26 +6009,26 @@
       <w:r>
         <w:t xml:space="preserve"> should not move (Its fuel amount and distance traveled should stay the same) and you should print on the console </w:t>
       </w:r>
-      <w:bookmarkStart w:id="6" w:name="OLE_LINK9"/>
-      <w:bookmarkStart w:id="7" w:name="OLE_LINK10"/>
+      <w:bookmarkStart w:id="14" w:name="OLE_LINK9"/>
+      <w:bookmarkStart w:id="15" w:name="OLE_LINK10"/>
       <w:r>
         <w:t>“</w:t>
       </w:r>
-      <w:bookmarkStart w:id="8" w:name="OLE_LINK7"/>
-      <w:bookmarkStart w:id="9" w:name="OLE_LINK8"/>
+      <w:bookmarkStart w:id="16" w:name="OLE_LINK7"/>
+      <w:bookmarkStart w:id="17" w:name="OLE_LINK8"/>
       <w:r>
         <w:rPr>
           <w:b/>
         </w:rPr>
         <w:t>Insufficient fuel for the drive</w:t>
       </w:r>
-      <w:bookmarkEnd w:id="8"/>
-      <w:bookmarkEnd w:id="9"/>
+      <w:bookmarkEnd w:id="16"/>
+      <w:bookmarkEnd w:id="17"/>
       <w:r>
         <w:t xml:space="preserve">”. </w:t>
       </w:r>
-      <w:bookmarkEnd w:id="6"/>
-      <w:bookmarkEnd w:id="7"/>
+      <w:bookmarkEnd w:id="14"/>
+      <w:bookmarkEnd w:id="15"/>
       <w:r>
         <w:t>After the “</w:t>
       </w:r>
@@ -4623,7 +6039,31 @@
         <w:t>End</w:t>
       </w:r>
       <w:r>
-        <w:t>” command is received, print each car and its current fuel amount and distance traveled</w:t>
+        <w:t xml:space="preserve">” command is received, print </w:t>
+      </w:r>
+      <w:r>
+        <w:rPr>
+          <w:b/>
+        </w:rPr>
+        <w:t>each car</w:t>
+      </w:r>
+      <w:r>
+        <w:t xml:space="preserve"> and its </w:t>
+      </w:r>
+      <w:r>
+        <w:rPr>
+          <w:b/>
+        </w:rPr>
+        <w:t>current fuel amount</w:t>
+      </w:r>
+      <w:r>
+        <w:t xml:space="preserve"> and </w:t>
+      </w:r>
+      <w:r>
+        <w:rPr>
+          <w:b/>
+        </w:rPr>
+        <w:t>distance traveled</w:t>
       </w:r>
       <w:r>
         <w:t xml:space="preserve"> in the format “</w:t>
@@ -4915,6 +6355,7 @@
                 <w:rFonts w:ascii="Consolas" w:hAnsi="Consolas" w:cs="Consolas"/>
                 <w:noProof/>
               </w:rPr>
+              <w:lastRenderedPageBreak/>
               <w:t>3</w:t>
             </w:r>
           </w:p>
@@ -5173,7 +6614,7 @@
         <w:jc w:val="both"/>
       </w:pPr>
       <w:r>
-        <w:t xml:space="preserve">*Raw </w:t>
+        <w:t xml:space="preserve">Raw </w:t>
       </w:r>
       <w:r>
         <w:t>D</w:t>
@@ -5865,18 +7306,81 @@
         <w:jc w:val="both"/>
       </w:pPr>
       <w:r>
-        <w:t>Car Salesman</w:t>
+        <w:t>Rectangle Intersection</w:t>
       </w:r>
     </w:p>
     <w:p>
       <w:r>
-        <w:t xml:space="preserve">Define two classes </w:t>
-      </w:r>
-      <w:r>
-        <w:rPr>
-          <w:b/>
-        </w:rPr>
-        <w:t>Car</w:t>
+        <w:t xml:space="preserve">Create a class </w:t>
+      </w:r>
+      <w:r>
+        <w:rPr>
+          <w:b/>
+        </w:rPr>
+        <w:t>Rectangle</w:t>
+      </w:r>
+      <w:r>
+        <w:t xml:space="preserve">. It should consist of an </w:t>
+      </w:r>
+      <w:r>
+        <w:rPr>
+          <w:b/>
+        </w:rPr>
+        <w:t>ID, width, height</w:t>
+      </w:r>
+      <w:r>
+        <w:t xml:space="preserve"> and the </w:t>
+      </w:r>
+      <w:r>
+        <w:rPr>
+          <w:b/>
+        </w:rPr>
+        <w:t>coordinates of its top left corner</w:t>
+      </w:r>
+      <w:r>
+        <w:t xml:space="preserve"> (</w:t>
+      </w:r>
+      <w:r>
+        <w:rPr>
+          <w:b/>
+        </w:rPr>
+        <w:t>horizontal and vertical</w:t>
+      </w:r>
+      <w:r>
+        <w:t xml:space="preserve">). Create a </w:t>
+      </w:r>
+      <w:r>
+        <w:rPr>
+          <w:b/>
+        </w:rPr>
+        <w:t xml:space="preserve">method </w:t>
+      </w:r>
+      <w:r>
+        <w:t xml:space="preserve">which </w:t>
+      </w:r>
+      <w:r>
+        <w:rPr>
+          <w:b/>
+        </w:rPr>
+        <w:t>receives as a parameter</w:t>
+      </w:r>
+      <w:r>
+        <w:t xml:space="preserve"> </w:t>
+      </w:r>
+      <w:r>
+        <w:rPr>
+          <w:b/>
+        </w:rPr>
+        <w:t>another Rectangle</w:t>
+      </w:r>
+      <w:r>
+        <w:t xml:space="preserve">, checks if the two rectangles </w:t>
+      </w:r>
+      <w:r>
+        <w:rPr>
+          <w:b/>
+        </w:rPr>
+        <w:t>intersect</w:t>
       </w:r>
       <w:r>
         <w:t xml:space="preserve"> and </w:t>
@@ -5885,169 +7389,7 @@
         <w:rPr>
           <w:b/>
         </w:rPr>
-        <w:t>Engine</w:t>
-      </w:r>
-      <w:r>
-        <w:rPr>
-          <w:b/>
-        </w:rPr>
-        <w:t>.</w:t>
-      </w:r>
-      <w:r>
-        <w:rPr>
-          <w:b/>
-        </w:rPr>
-        <w:t xml:space="preserve"> </w:t>
-      </w:r>
-      <w:r>
-        <w:t>A</w:t>
-      </w:r>
-      <w:r>
-        <w:rPr>
-          <w:b/>
-        </w:rPr>
-        <w:t xml:space="preserve"> </w:t>
-      </w:r>
-      <w:r>
-        <w:rPr>
-          <w:b/>
-        </w:rPr>
-        <w:t>Car</w:t>
-      </w:r>
-      <w:r>
-        <w:rPr>
-          <w:b/>
-        </w:rPr>
-        <w:t xml:space="preserve"> </w:t>
-      </w:r>
-      <w:r>
-        <w:t>has</w:t>
-      </w:r>
-      <w:r>
-        <w:t xml:space="preserve"> a </w:t>
-      </w:r>
-      <w:r>
-        <w:rPr>
-          <w:b/>
-        </w:rPr>
-        <w:t>model</w:t>
-      </w:r>
-      <w:r>
-        <w:rPr>
-          <w:b/>
-        </w:rPr>
-        <w:t xml:space="preserve">, engine, </w:t>
-      </w:r>
-      <w:r>
-        <w:rPr>
-          <w:b/>
-        </w:rPr>
-        <w:t>weight</w:t>
-      </w:r>
-      <w:r>
-        <w:t xml:space="preserve"> and</w:t>
-      </w:r>
-      <w:r>
-        <w:t xml:space="preserve"> </w:t>
-      </w:r>
-      <w:r>
-        <w:rPr>
-          <w:b/>
-        </w:rPr>
-        <w:t>color</w:t>
-      </w:r>
-      <w:r>
-        <w:t>. An Engine has</w:t>
-      </w:r>
-      <w:r>
-        <w:t xml:space="preserve"> </w:t>
-      </w:r>
-      <w:r>
-        <w:rPr>
-          <w:b/>
-        </w:rPr>
-        <w:t>model</w:t>
-      </w:r>
-      <w:r>
-        <w:t>,</w:t>
-      </w:r>
-      <w:r>
-        <w:t xml:space="preserve"> </w:t>
-      </w:r>
-      <w:r>
-        <w:rPr>
-          <w:b/>
-        </w:rPr>
-        <w:t>power, displacement</w:t>
-      </w:r>
-      <w:r>
-        <w:t xml:space="preserve"> and </w:t>
-      </w:r>
-      <w:r>
-        <w:rPr>
-          <w:b/>
-        </w:rPr>
-        <w:t>efficiency</w:t>
-      </w:r>
-      <w:r>
-        <w:t>.</w:t>
-      </w:r>
-      <w:r>
-        <w:t xml:space="preserve"> A </w:t>
-      </w:r>
-      <w:r>
-        <w:t>Car</w:t>
-      </w:r>
-      <w:r>
-        <w:t xml:space="preserve">’s </w:t>
-      </w:r>
-      <w:r>
-        <w:rPr>
-          <w:b/>
-        </w:rPr>
-        <w:t>weight</w:t>
-      </w:r>
-      <w:r>
-        <w:t xml:space="preserve"> and </w:t>
-      </w:r>
-      <w:r>
-        <w:rPr>
-          <w:b/>
-        </w:rPr>
-        <w:t>color</w:t>
-      </w:r>
-      <w:r>
-        <w:t xml:space="preserve"> and its </w:t>
-      </w:r>
-      <w:r>
-        <w:t>Engine</w:t>
-      </w:r>
-      <w:r>
-        <w:t xml:space="preserve">’s </w:t>
-      </w:r>
-      <w:r>
-        <w:rPr>
-          <w:b/>
-        </w:rPr>
-        <w:t>displacements</w:t>
-      </w:r>
-      <w:r>
-        <w:t xml:space="preserve"> and </w:t>
-      </w:r>
-      <w:r>
-        <w:rPr>
-          <w:b/>
-        </w:rPr>
-        <w:t>efficiency</w:t>
-      </w:r>
-      <w:r>
-        <w:t xml:space="preserve"> are </w:t>
-      </w:r>
-      <w:r>
-        <w:rPr>
-          <w:b/>
-        </w:rPr>
-        <w:t>optional</w:t>
+        <w:t>returns true or false</w:t>
       </w:r>
       <w:r>
         <w:t xml:space="preserve">. </w:t>
@@ -6056,6 +7398,481 @@
     <w:p>
       <w:r>
         <w:lastRenderedPageBreak/>
+        <w:t xml:space="preserve">On the first line you will receive the </w:t>
+      </w:r>
+      <w:r>
+        <w:rPr>
+          <w:b/>
+        </w:rPr>
+        <w:t>number of rectangles</w:t>
+      </w:r>
+      <w:r>
+        <w:t xml:space="preserve"> – </w:t>
+      </w:r>
+      <w:r>
+        <w:rPr>
+          <w:b/>
+        </w:rPr>
+        <w:t>N</w:t>
+      </w:r>
+      <w:r>
+        <w:t xml:space="preserve"> and the number of </w:t>
+      </w:r>
+      <w:r>
+        <w:rPr>
+          <w:b/>
+        </w:rPr>
+        <w:t>intersection checks</w:t>
+      </w:r>
+      <w:r>
+        <w:t xml:space="preserve"> – </w:t>
+      </w:r>
+      <w:r>
+        <w:rPr>
+          <w:b/>
+        </w:rPr>
+        <w:t>M</w:t>
+      </w:r>
+      <w:r>
+        <w:t xml:space="preserve">. On the next </w:t>
+      </w:r>
+      <w:r>
+        <w:rPr>
+          <w:b/>
+        </w:rPr>
+        <w:t>N</w:t>
+      </w:r>
+      <w:r>
+        <w:t xml:space="preserve"> lines, you will get the rectangles with their </w:t>
+      </w:r>
+      <w:r>
+        <w:rPr>
+          <w:b/>
+        </w:rPr>
+        <w:t>ID, width, height and coordinates</w:t>
+      </w:r>
+      <w:r>
+        <w:t xml:space="preserve">. On the last </w:t>
+      </w:r>
+      <w:r>
+        <w:rPr>
+          <w:b/>
+        </w:rPr>
+        <w:t>M</w:t>
+      </w:r>
+      <w:r>
+        <w:t xml:space="preserve"> lines, you will get </w:t>
+      </w:r>
+      <w:r>
+        <w:rPr>
+          <w:b/>
+        </w:rPr>
+        <w:t>pairs of IDs</w:t>
+      </w:r>
+      <w:r>
+        <w:t xml:space="preserve"> which represent rectangles. Print if each of the pairs </w:t>
+      </w:r>
+      <w:r>
+        <w:rPr>
+          <w:b/>
+        </w:rPr>
+        <w:t>intersect.</w:t>
+      </w:r>
+    </w:p>
+    <w:p>
+      <w:r>
+        <w:t>You will always receive valid data. There is no need to check if a rectangle exists.</w:t>
+      </w:r>
+    </w:p>
+    <w:p>
+      <w:pPr>
+        <w:pStyle w:val="Heading3"/>
+      </w:pPr>
+      <w:r>
+        <w:t>Examples</w:t>
+      </w:r>
+    </w:p>
+    <w:tbl>
+      <w:tblPr>
+        <w:tblStyle w:val="TableGrid"/>
+        <w:tblW w:w="8931" w:type="dxa"/>
+        <w:tblInd w:w="-20" w:type="dxa"/>
+        <w:tblCellMar>
+          <w:top w:w="57" w:type="dxa"/>
+          <w:left w:w="70" w:type="dxa"/>
+          <w:bottom w:w="57" w:type="dxa"/>
+          <w:right w:w="85" w:type="dxa"/>
+        </w:tblCellMar>
+        <w:tblLook w:val="04A0" w:firstRow="1" w:lastRow="0" w:firstColumn="1" w:lastColumn="0" w:noHBand="0" w:noVBand="1"/>
+      </w:tblPr>
+      <w:tblGrid>
+        <w:gridCol w:w="4110"/>
+        <w:gridCol w:w="4821"/>
+      </w:tblGrid>
+      <w:tr>
+        <w:trPr>
+          <w:trHeight w:val="358"/>
+        </w:trPr>
+        <w:tc>
+          <w:tcPr>
+            <w:tcW w:w="4110" w:type="dxa"/>
+            <w:shd w:val="clear" w:color="auto" w:fill="D9D9D9" w:themeFill="background1" w:themeFillShade="D9"/>
+            <w:tcMar>
+              <w:left w:w="70" w:type="dxa"/>
+            </w:tcMar>
+          </w:tcPr>
+          <w:p>
+            <w:pPr>
+              <w:spacing w:after="0"/>
+              <w:jc w:val="center"/>
+              <w:rPr>
+                <w:b/>
+              </w:rPr>
+            </w:pPr>
+            <w:r>
+              <w:rPr>
+                <w:b/>
+              </w:rPr>
+              <w:t>Input</w:t>
+            </w:r>
+          </w:p>
+        </w:tc>
+        <w:tc>
+          <w:tcPr>
+            <w:tcW w:w="4820" w:type="dxa"/>
+            <w:shd w:val="clear" w:color="auto" w:fill="D9D9D9" w:themeFill="background1" w:themeFillShade="D9"/>
+            <w:tcMar>
+              <w:left w:w="70" w:type="dxa"/>
+            </w:tcMar>
+          </w:tcPr>
+          <w:p>
+            <w:pPr>
+              <w:spacing w:after="0"/>
+              <w:jc w:val="center"/>
+              <w:rPr>
+                <w:b/>
+              </w:rPr>
+            </w:pPr>
+            <w:r>
+              <w:rPr>
+                <w:b/>
+              </w:rPr>
+              <w:t>Output</w:t>
+            </w:r>
+          </w:p>
+        </w:tc>
+      </w:tr>
+      <w:tr>
+        <w:trPr>
+          <w:trHeight w:val="309"/>
+        </w:trPr>
+        <w:tc>
+          <w:tcPr>
+            <w:tcW w:w="4110" w:type="dxa"/>
+            <w:shd w:val="clear" w:color="auto" w:fill="auto"/>
+            <w:tcMar>
+              <w:left w:w="70" w:type="dxa"/>
+            </w:tcMar>
+          </w:tcPr>
+          <w:p>
+            <w:pPr>
+              <w:spacing w:after="0"/>
+              <w:rPr>
+                <w:rFonts w:ascii="Consolas" w:hAnsi="Consolas"/>
+                <w:bCs/>
+                <w:noProof/>
+              </w:rPr>
+            </w:pPr>
+            <w:r>
+              <w:rPr>
+                <w:rFonts w:ascii="Consolas" w:hAnsi="Consolas"/>
+                <w:bCs/>
+                <w:noProof/>
+              </w:rPr>
+              <w:t>2 1</w:t>
+            </w:r>
+          </w:p>
+          <w:p>
+            <w:pPr>
+              <w:spacing w:after="0"/>
+              <w:rPr>
+                <w:rFonts w:ascii="Consolas" w:hAnsi="Consolas"/>
+                <w:bCs/>
+                <w:noProof/>
+              </w:rPr>
+            </w:pPr>
+            <w:r>
+              <w:rPr>
+                <w:rFonts w:ascii="Consolas" w:hAnsi="Consolas"/>
+                <w:bCs/>
+                <w:noProof/>
+              </w:rPr>
+              <w:t>Pesho 2 2 0 0</w:t>
+            </w:r>
+          </w:p>
+          <w:p>
+            <w:pPr>
+              <w:spacing w:after="0"/>
+              <w:rPr>
+                <w:rFonts w:ascii="Consolas" w:hAnsi="Consolas"/>
+                <w:bCs/>
+                <w:noProof/>
+              </w:rPr>
+            </w:pPr>
+            <w:r>
+              <w:rPr>
+                <w:rFonts w:ascii="Consolas" w:hAnsi="Consolas"/>
+                <w:bCs/>
+                <w:noProof/>
+              </w:rPr>
+              <w:t>Gosho 2 2 0 0</w:t>
+            </w:r>
+          </w:p>
+          <w:p>
+            <w:pPr>
+              <w:spacing w:after="0"/>
+              <w:rPr>
+                <w:bCs/>
+              </w:rPr>
+            </w:pPr>
+            <w:r>
+              <w:rPr>
+                <w:rFonts w:ascii="Consolas" w:hAnsi="Consolas"/>
+                <w:bCs/>
+                <w:noProof/>
+              </w:rPr>
+              <w:t>Pesho Gosho</w:t>
+            </w:r>
+          </w:p>
+        </w:tc>
+        <w:tc>
+          <w:tcPr>
+            <w:tcW w:w="4820" w:type="dxa"/>
+            <w:shd w:val="clear" w:color="auto" w:fill="auto"/>
+            <w:tcMar>
+              <w:left w:w="70" w:type="dxa"/>
+            </w:tcMar>
+          </w:tcPr>
+          <w:p>
+            <w:pPr>
+              <w:spacing w:after="0"/>
+              <w:rPr>
+                <w:rFonts w:ascii="Consolas" w:hAnsi="Consolas"/>
+                <w:bCs/>
+              </w:rPr>
+            </w:pPr>
+            <w:r>
+              <w:rPr>
+                <w:rFonts w:ascii="Consolas" w:eastAsia="Calibri" w:hAnsi="Consolas" w:cs="Consolas"/>
+              </w:rPr>
+              <w:t>true</w:t>
+            </w:r>
+          </w:p>
+        </w:tc>
+      </w:tr>
+    </w:tbl>
+    <w:p/>
+    <w:p>
+      <w:pPr>
+        <w:pStyle w:val="Heading2"/>
+        <w:numPr>
+          <w:ilvl w:val="0"/>
+          <w:numId w:val="3"/>
+        </w:numPr>
+        <w:ind w:left="0" w:firstLine="0"/>
+        <w:jc w:val="both"/>
+      </w:pPr>
+      <w:r>
+        <w:t>Car Salesman</w:t>
+      </w:r>
+    </w:p>
+    <w:p>
+      <w:r>
+        <w:t xml:space="preserve">Define two classes </w:t>
+      </w:r>
+      <w:r>
+        <w:rPr>
+          <w:b/>
+        </w:rPr>
+        <w:t>Car</w:t>
+      </w:r>
+      <w:r>
+        <w:t xml:space="preserve"> and </w:t>
+      </w:r>
+      <w:r>
+        <w:rPr>
+          <w:b/>
+        </w:rPr>
+        <w:t>Engine</w:t>
+      </w:r>
+      <w:r>
+        <w:rPr>
+          <w:b/>
+        </w:rPr>
+        <w:t>.</w:t>
+      </w:r>
+      <w:r>
+        <w:rPr>
+          <w:b/>
+        </w:rPr>
+        <w:t xml:space="preserve"> </w:t>
+      </w:r>
+      <w:r>
+        <w:t>A</w:t>
+      </w:r>
+      <w:r>
+        <w:rPr>
+          <w:b/>
+        </w:rPr>
+        <w:t xml:space="preserve"> </w:t>
+      </w:r>
+      <w:r>
+        <w:rPr>
+          <w:b/>
+        </w:rPr>
+        <w:t>Car</w:t>
+      </w:r>
+      <w:r>
+        <w:rPr>
+          <w:b/>
+        </w:rPr>
+        <w:t xml:space="preserve"> </w:t>
+      </w:r>
+      <w:r>
+        <w:t>has</w:t>
+      </w:r>
+      <w:r>
+        <w:t xml:space="preserve"> a </w:t>
+      </w:r>
+      <w:r>
+        <w:rPr>
+          <w:b/>
+        </w:rPr>
+        <w:t>model</w:t>
+      </w:r>
+      <w:r>
+        <w:rPr>
+          <w:b/>
+        </w:rPr>
+        <w:t xml:space="preserve">, engine, </w:t>
+      </w:r>
+      <w:r>
+        <w:rPr>
+          <w:b/>
+        </w:rPr>
+        <w:t>weight</w:t>
+      </w:r>
+      <w:r>
+        <w:t xml:space="preserve"> and</w:t>
+      </w:r>
+      <w:r>
+        <w:t xml:space="preserve"> </w:t>
+      </w:r>
+      <w:r>
+        <w:rPr>
+          <w:b/>
+        </w:rPr>
+        <w:t>color</w:t>
+      </w:r>
+      <w:r>
+        <w:t>. An Engine has</w:t>
+      </w:r>
+      <w:r>
+        <w:t xml:space="preserve"> </w:t>
+      </w:r>
+      <w:r>
+        <w:rPr>
+          <w:b/>
+        </w:rPr>
+        <w:t>model</w:t>
+      </w:r>
+      <w:r>
+        <w:t>,</w:t>
+      </w:r>
+      <w:r>
+        <w:t xml:space="preserve"> </w:t>
+      </w:r>
+      <w:r>
+        <w:rPr>
+          <w:b/>
+        </w:rPr>
+        <w:t>power, displacement</w:t>
+      </w:r>
+      <w:r>
+        <w:t xml:space="preserve"> and </w:t>
+      </w:r>
+      <w:r>
+        <w:rPr>
+          <w:b/>
+        </w:rPr>
+        <w:t>efficiency</w:t>
+      </w:r>
+      <w:r>
+        <w:t>.</w:t>
+      </w:r>
+      <w:r>
+        <w:t xml:space="preserve"> A </w:t>
+      </w:r>
+      <w:r>
+        <w:t>Car</w:t>
+      </w:r>
+      <w:r>
+        <w:t xml:space="preserve">’s </w:t>
+      </w:r>
+      <w:r>
+        <w:rPr>
+          <w:b/>
+        </w:rPr>
+        <w:t>weight</w:t>
+      </w:r>
+      <w:r>
+        <w:t xml:space="preserve"> and </w:t>
+      </w:r>
+      <w:r>
+        <w:rPr>
+          <w:b/>
+        </w:rPr>
+        <w:t>color</w:t>
+      </w:r>
+      <w:r>
+        <w:t xml:space="preserve"> and its </w:t>
+      </w:r>
+      <w:r>
+        <w:t>Engine</w:t>
+      </w:r>
+      <w:r>
+        <w:t xml:space="preserve">’s </w:t>
+      </w:r>
+      <w:r>
+        <w:rPr>
+          <w:b/>
+        </w:rPr>
+        <w:t>displacements</w:t>
+      </w:r>
+      <w:r>
+        <w:t xml:space="preserve"> and </w:t>
+      </w:r>
+      <w:r>
+        <w:rPr>
+          <w:b/>
+        </w:rPr>
+        <w:t>efficiency</w:t>
+      </w:r>
+      <w:r>
+        <w:t xml:space="preserve"> are </w:t>
+      </w:r>
+      <w:r>
+        <w:rPr>
+          <w:b/>
+        </w:rPr>
+        <w:t>optional</w:t>
+      </w:r>
+      <w:r>
+        <w:t xml:space="preserve">. </w:t>
+      </w:r>
+    </w:p>
+    <w:p>
+      <w:r>
         <w:t xml:space="preserve">On the first line you will read a number </w:t>
       </w:r>
       <w:r>
@@ -6764,6 +8581,7 @@
                 <w:rFonts w:ascii="Consolas" w:hAnsi="Consolas" w:cs="Consolas"/>
                 <w:noProof/>
               </w:rPr>
+              <w:lastRenderedPageBreak/>
               <w:t>FordMustang</w:t>
             </w:r>
             <w:r>
@@ -6819,6 +8637,7 @@
                 <w:rFonts w:ascii="Consolas" w:hAnsi="Consolas" w:cs="Consolas"/>
                 <w:noProof/>
               </w:rPr>
+              <w:lastRenderedPageBreak/>
               <w:t>FordFocus:</w:t>
             </w:r>
           </w:p>
@@ -6913,6 +8732,7 @@
                 <w:rFonts w:ascii="Consolas" w:hAnsi="Consolas" w:cs="Consolas"/>
                 <w:noProof/>
               </w:rPr>
+              <w:lastRenderedPageBreak/>
               <w:t xml:space="preserve">  Weight: 1300</w:t>
             </w:r>
           </w:p>
@@ -7050,8 +8870,6 @@
               </w:rPr>
               <w:t>Volkswagen</w:t>
             </w:r>
-            <w:bookmarkStart w:id="10" w:name="_GoBack"/>
-            <w:bookmarkEnd w:id="10"/>
             <w:r>
               <w:rPr>
                 <w:rFonts w:ascii="Consolas" w:hAnsi="Consolas" w:cs="Consolas"/>
@@ -7173,6 +8991,7 @@
               <w:rPr>
                 <w:rFonts w:ascii="Consolas" w:hAnsi="Consolas" w:cs="Consolas"/>
               </w:rPr>
+              <w:lastRenderedPageBreak/>
               <w:t>4</w:t>
             </w:r>
           </w:p>
@@ -7277,7 +9096,6 @@
                 <w:rFonts w:ascii="Consolas" w:hAnsi="Consolas" w:cs="Consolas"/>
                 <w:noProof/>
               </w:rPr>
-              <w:lastRenderedPageBreak/>
               <w:t>FordMondeo</w:t>
             </w:r>
             <w:r>
@@ -7393,7 +9211,6 @@
                 <w:rFonts w:ascii="Consolas" w:hAnsi="Consolas" w:cs="Consolas"/>
                 <w:noProof/>
               </w:rPr>
-              <w:lastRenderedPageBreak/>
               <w:t>FordMondeo:</w:t>
             </w:r>
           </w:p>
@@ -7490,7 +9307,6 @@
                 <w:rFonts w:ascii="Consolas" w:hAnsi="Consolas" w:cs="Consolas"/>
                 <w:noProof/>
               </w:rPr>
-              <w:lastRenderedPageBreak/>
               <w:t xml:space="preserve">  Color: Purple</w:t>
             </w:r>
           </w:p>
@@ -8082,6 +9898,7 @@
           <w:b/>
           <w:noProof/>
         </w:rPr>
+        <w:lastRenderedPageBreak/>
         <w:t>&lt;</w:t>
       </w:r>
       <w:r>
@@ -8223,7 +10040,19 @@
         <w:rPr>
           <w:noProof/>
         </w:rPr>
-        <w:t xml:space="preserve"> of lines containing one of three</w:t>
+        <w:t xml:space="preserve"> of lines containing one of </w:t>
+      </w:r>
+      <w:r>
+        <w:rPr>
+          <w:noProof/>
+        </w:rPr>
+        <w:t xml:space="preserve">the </w:t>
+      </w:r>
+      <w:r>
+        <w:rPr>
+          <w:noProof/>
+        </w:rPr>
+        <w:t>three</w:t>
       </w:r>
       <w:r>
         <w:rPr>
@@ -8301,7 +10130,19 @@
         <w:rPr>
           <w:noProof/>
         </w:rPr>
-        <w:t>has atleast 1</w:t>
+        <w:t>has at</w:t>
+      </w:r>
+      <w:r>
+        <w:rPr>
+          <w:noProof/>
+        </w:rPr>
+        <w:t xml:space="preserve"> </w:t>
+      </w:r>
+      <w:r>
+        <w:rPr>
+          <w:noProof/>
+        </w:rPr>
+        <w:t>least 1</w:t>
       </w:r>
       <w:r>
         <w:rPr>
@@ -8725,7 +10566,6 @@
                 <w:rFonts w:ascii="Consolas" w:hAnsi="Consolas" w:cs="Consolas"/>
                 <w:noProof/>
               </w:rPr>
-              <w:lastRenderedPageBreak/>
               <w:t>End</w:t>
             </w:r>
           </w:p>
@@ -8754,7 +10594,6 @@
                 <w:rFonts w:ascii="Consolas" w:hAnsi="Consolas" w:cs="Consolas"/>
                 <w:noProof/>
               </w:rPr>
-              <w:lastRenderedPageBreak/>
               <w:t>Pesho 2 2</w:t>
             </w:r>
           </w:p>
@@ -9328,7 +11167,14 @@
           <w:b/>
           <w:noProof/>
         </w:rPr>
-        <w:t>parents, chidlren</w:t>
+        <w:t>parents, child</w:t>
+      </w:r>
+      <w:r>
+        <w:rPr>
+          <w:b/>
+          <w:noProof/>
+        </w:rPr>
+        <w:t>ren</w:t>
       </w:r>
       <w:r>
         <w:rPr>
@@ -9342,6 +11188,13 @@
           <w:noProof/>
         </w:rPr>
         <w:t>pokemon</w:t>
+      </w:r>
+      <w:r>
+        <w:rPr>
+          <w:b/>
+          <w:noProof/>
+        </w:rPr>
+        <w:t>s</w:t>
       </w:r>
       <w:r>
         <w:rPr>
@@ -9446,6 +11299,7 @@
           <w:rFonts w:eastAsia="MS Mincho"/>
           <w:lang w:eastAsia="ja-JP"/>
         </w:rPr>
+        <w:lastRenderedPageBreak/>
         <w:t>Examples</w:t>
       </w:r>
     </w:p>
@@ -9951,7 +11805,6 @@
                 <w:rFonts w:ascii="Consolas" w:hAnsi="Consolas" w:cs="Consolas"/>
                 <w:noProof/>
               </w:rPr>
-              <w:lastRenderedPageBreak/>
               <w:t>End</w:t>
             </w:r>
           </w:p>
@@ -9995,7 +11848,6 @@
                 <w:rFonts w:ascii="Consolas" w:hAnsi="Consolas" w:cs="Consolas"/>
                 <w:noProof/>
               </w:rPr>
-              <w:lastRenderedPageBreak/>
               <w:t>JelioJelev</w:t>
             </w:r>
           </w:p>
@@ -10124,7 +11976,6 @@
                 <w:rFonts w:ascii="Consolas" w:hAnsi="Consolas" w:cs="Consolas"/>
                 <w:noProof/>
               </w:rPr>
-              <w:lastRenderedPageBreak/>
               <w:t>Parents:</w:t>
             </w:r>
           </w:p>
@@ -10202,7 +12053,6 @@
           <w:rFonts w:eastAsia="MS Mincho"/>
           <w:lang w:eastAsia="ja-JP"/>
         </w:rPr>
-        <w:lastRenderedPageBreak/>
         <w:t>Bonus*</w:t>
       </w:r>
     </w:p>
@@ -10243,15 +12093,6 @@
         <w:jc w:val="both"/>
       </w:pPr>
       <w:r>
-        <w:t>*</w:t>
-      </w:r>
-      <w:r>
-        <w:t>*</w:t>
-      </w:r>
-      <w:r>
-        <w:t>*</w:t>
-      </w:r>
-      <w:r>
         <w:t>Family Tree</w:t>
       </w:r>
     </w:p>
@@ -10782,7 +12623,14 @@
         <w:rPr>
           <w:noProof/>
         </w:rPr>
-        <w:t xml:space="preserve"> – there won’t be 2 people with the same name or birthdate, there will </w:t>
+        <w:t xml:space="preserve"> – there won’t be 2 people with the same </w:t>
+      </w:r>
+      <w:r>
+        <w:rPr>
+          <w:noProof/>
+        </w:rPr>
+        <w:lastRenderedPageBreak/>
+        <w:t xml:space="preserve">name or birthdate, there will </w:t>
       </w:r>
       <w:r>
         <w:rPr>
@@ -10880,7 +12728,55 @@
         <w:rPr>
           <w:noProof/>
         </w:rPr>
-        <w:t xml:space="preserve"> The people in the parents and childrens lists should be ordered by their first appearance in the input (regardless if they appeared as a birthdate or a name, for example in the first input Stamat is before Penka because he first appeared in the second line, while she appears in the third.).</w:t>
+        <w:t xml:space="preserve"> The people in the parents and childrens lists should be ordered by their first appearance in the input (regardless if they appeared as a birthdate or a name, for example in the first input Stamat is before Penka because he </w:t>
+      </w:r>
+      <w:r>
+        <w:rPr>
+          <w:noProof/>
+        </w:rPr>
+        <w:t xml:space="preserve">has </w:t>
+      </w:r>
+      <w:r>
+        <w:rPr>
+          <w:noProof/>
+        </w:rPr>
+        <w:t>appeared</w:t>
+      </w:r>
+      <w:r>
+        <w:rPr>
+          <w:noProof/>
+        </w:rPr>
+        <w:t xml:space="preserve"> first o</w:t>
+      </w:r>
+      <w:r>
+        <w:rPr>
+          <w:noProof/>
+        </w:rPr>
+        <w:t xml:space="preserve">n the second line, while she appears </w:t>
+      </w:r>
+      <w:r>
+        <w:rPr>
+          <w:noProof/>
+        </w:rPr>
+        <w:t>o</w:t>
+      </w:r>
+      <w:r>
+        <w:rPr>
+          <w:noProof/>
+        </w:rPr>
+        <w:t>n the third</w:t>
+      </w:r>
+      <w:r>
+        <w:rPr>
+          <w:noProof/>
+        </w:rPr>
+        <w:t xml:space="preserve"> one</w:t>
+      </w:r>
+      <w:r>
+        <w:rPr>
+          <w:noProof/>
+        </w:rPr>
+        <w:t>).</w:t>
       </w:r>
     </w:p>
     <w:p>
@@ -11183,7 +13079,6 @@
                 <w:rFonts w:ascii="Consolas" w:hAnsi="Consolas" w:cs="Consolas"/>
                 <w:noProof/>
               </w:rPr>
-              <w:lastRenderedPageBreak/>
               <w:t>Pesho Peshev 23/</w:t>
             </w:r>
             <w:r>
@@ -11235,7 +13130,6 @@
                 <w:rFonts w:ascii="Consolas" w:hAnsi="Consolas" w:cs="Consolas"/>
                 <w:noProof/>
               </w:rPr>
-              <w:lastRenderedPageBreak/>
               <w:t>Pesho Peshev 23/</w:t>
             </w:r>
             <w:r>
@@ -11693,7 +13587,7 @@
         <w:jc w:val="both"/>
       </w:pPr>
       <w:r>
-        <w:t>**</w:t>
+        <w:t>*</w:t>
       </w:r>
       <w:r>
         <w:t>Cat Lady</w:t>
@@ -11751,13 +13645,39 @@
         <w:rPr>
           <w:noProof/>
         </w:rPr>
-        <w:t xml:space="preserve">iamese cats their ear size </w:t>
-      </w:r>
-      <w:r>
-        <w:rPr>
-          <w:noProof/>
-        </w:rPr>
-        <w:t xml:space="preserve">should be kept, for Cymric cats - the length of their fur </w:t>
+        <w:t xml:space="preserve">iamese cats their </w:t>
+      </w:r>
+      <w:r>
+        <w:rPr>
+          <w:b/>
+          <w:noProof/>
+        </w:rPr>
+        <w:t>ear size</w:t>
+      </w:r>
+      <w:r>
+        <w:rPr>
+          <w:noProof/>
+        </w:rPr>
+        <w:t xml:space="preserve"> </w:t>
+      </w:r>
+      <w:r>
+        <w:rPr>
+          <w:noProof/>
+        </w:rPr>
+        <w:t xml:space="preserve">should be kept, for Cymric cats - the </w:t>
+      </w:r>
+      <w:r>
+        <w:rPr>
+          <w:b/>
+          <w:noProof/>
+        </w:rPr>
+        <w:t>length of their fur</w:t>
+      </w:r>
+      <w:r>
+        <w:rPr>
+          <w:noProof/>
+        </w:rPr>
+        <w:t xml:space="preserve"> </w:t>
       </w:r>
       <w:r>
         <w:rPr>
@@ -11775,7 +13695,28 @@
         <w:rPr>
           <w:noProof/>
         </w:rPr>
-        <w:t>and for the Street Extraordinaire the decibels of their meowing during the night.</w:t>
+        <w:t xml:space="preserve">and for the Street Extraordinaire the </w:t>
+      </w:r>
+      <w:r>
+        <w:rPr>
+          <w:b/>
+          <w:noProof/>
+        </w:rPr>
+        <w:t>decibels of their meowing</w:t>
+      </w:r>
+      <w:r>
+        <w:rPr>
+          <w:noProof/>
+        </w:rPr>
+        <w:t xml:space="preserve"> duri</w:t>
+      </w:r>
+      <w:bookmarkStart w:id="18" w:name="_GoBack"/>
+      <w:bookmarkEnd w:id="18"/>
+      <w:r>
+        <w:rPr>
+          <w:noProof/>
+        </w:rPr>
+        <w:t>ng the night.</w:t>
       </w:r>
     </w:p>
     <w:p>
@@ -11788,7 +13729,31 @@
         <w:rPr>
           <w:noProof/>
         </w:rPr>
-        <w:t>From the console you will receive lines of cat information until the command “</w:t>
+        <w:t>From the console you will receive lines of information</w:t>
+      </w:r>
+      <w:r>
+        <w:rPr>
+          <w:noProof/>
+        </w:rPr>
+        <w:t xml:space="preserve"> with cats.</w:t>
+      </w:r>
+      <w:r>
+        <w:rPr>
+          <w:noProof/>
+        </w:rPr>
+        <w:t xml:space="preserve"> </w:t>
+      </w:r>
+      <w:r>
+        <w:rPr>
+          <w:noProof/>
+        </w:rPr>
+        <w:t>U</w:t>
+      </w:r>
+      <w:r>
+        <w:rPr>
+          <w:noProof/>
+        </w:rPr>
+        <w:t>ntil the command “</w:t>
       </w:r>
       <w:r>
         <w:rPr>
@@ -11997,6 +13962,7 @@
           <w:rFonts w:eastAsia="MS Mincho"/>
           <w:lang w:eastAsia="ja-JP"/>
         </w:rPr>
+        <w:lastRenderedPageBreak/>
         <w:t>Example</w:t>
       </w:r>
     </w:p>
@@ -12404,13 +14370,13 @@
     <w:p>
       <w:pPr>
         <w:rPr>
-          <w:noProof/>
-        </w:rPr>
-      </w:pPr>
-      <w:r>
-        <w:rPr>
           <w:lang w:eastAsia="ja-JP"/>
         </w:rPr>
+      </w:pPr>
+      <w:r>
+        <w:rPr>
+          <w:lang w:eastAsia="ja-JP"/>
+        </w:rPr>
         <w:t xml:space="preserve">Use class inheritance to represent the cat hierarchy and override the </w:t>
       </w:r>
       <w:r>
@@ -12436,12 +14402,537 @@
         <w:rPr>
           <w:lang w:eastAsia="ja-JP"/>
         </w:rPr>
-        <w:t xml:space="preserve"> regardless what breed it is.</w:t>
-      </w:r>
+        <w:t xml:space="preserve"> regardless </w:t>
+      </w:r>
+      <w:r>
+        <w:rPr>
+          <w:lang w:eastAsia="ja-JP"/>
+        </w:rPr>
+        <w:t>the breed</w:t>
+      </w:r>
+      <w:r>
+        <w:rPr>
+          <w:lang w:eastAsia="ja-JP"/>
+        </w:rPr>
+        <w:t>.</w:t>
+      </w:r>
+    </w:p>
+    <w:p>
+      <w:pPr>
+        <w:pStyle w:val="Heading2"/>
+        <w:numPr>
+          <w:ilvl w:val="0"/>
+          <w:numId w:val="3"/>
+        </w:numPr>
+        <w:ind w:left="0" w:firstLine="0"/>
+        <w:jc w:val="both"/>
+      </w:pPr>
+      <w:r>
+        <w:t>*Drawing tool</w:t>
+      </w:r>
+    </w:p>
+    <w:p>
+      <w:r>
+        <w:t xml:space="preserve">You are a young programmer and your Boss is giving you a task to create a tool which is drawing figures on the console. He knows you are not so good at OOP tasks so he told you to create only a single class - </w:t>
+      </w:r>
+      <w:r>
+        <w:rPr>
+          <w:noProof/>
+        </w:rPr>
+        <w:t>CorDraw</w:t>
+      </w:r>
+      <w:r>
+        <w:t xml:space="preserve">. Its task is to draw </w:t>
+      </w:r>
+      <w:bookmarkStart w:id="19" w:name="tw-target-text"/>
+      <w:bookmarkEnd w:id="19"/>
+      <w:r>
+        <w:t>rectangular figures on the screen.</w:t>
+      </w:r>
+    </w:p>
+    <w:p>
+      <w:r>
+        <w:rPr>
+          <w:noProof/>
+        </w:rPr>
+        <w:t>CorDraw’s</w:t>
+      </w:r>
+      <w:r>
+        <w:t xml:space="preserve"> constructor should take as parameter a Square instance or a Rectangle instance, extract its characteristics and draw the figure. Like we said your Boss is a good guy and he has some more info for you:</w:t>
+      </w:r>
+    </w:p>
+    <w:p>
+      <w:r>
+        <w:t xml:space="preserve">One of </w:t>
+      </w:r>
+      <w:r>
+        <w:t>the</w:t>
+      </w:r>
+      <w:r>
+        <w:t xml:space="preserve"> </w:t>
+      </w:r>
+      <w:r>
+        <w:t xml:space="preserve">extra </w:t>
+      </w:r>
+      <w:r>
+        <w:t xml:space="preserve">classes </w:t>
+      </w:r>
+      <w:r>
+        <w:t xml:space="preserve">you will need </w:t>
+      </w:r>
+      <w:r>
+        <w:t xml:space="preserve">should be a class named </w:t>
+      </w:r>
+      <w:r>
+        <w:rPr>
+          <w:b/>
+        </w:rPr>
+        <w:t>Square</w:t>
+      </w:r>
+      <w:r>
+        <w:t xml:space="preserve"> that should have only one method – </w:t>
+      </w:r>
+      <w:r>
+        <w:rPr>
+          <w:b/>
+          <w:noProof/>
+        </w:rPr>
+        <w:t>Draw()</w:t>
+      </w:r>
+      <w:r>
+        <w:t xml:space="preserve"> which uses the length of the square’s sides and draws them on the console. For horizontal lines, use dashes ("-") and spaces (" "). For vertical lines – pipes ("|"). If the size of the figure is 6, dashes should also be 6. </w:t>
+      </w:r>
+    </w:p>
+    <w:p>
+      <w:pPr>
+        <w:pStyle w:val="Heading3"/>
+      </w:pPr>
+      <w:r>
+        <w:t>Hint</w:t>
+      </w:r>
+    </w:p>
+    <w:p>
+      <w:r>
+        <w:t xml:space="preserve">Search in </w:t>
+      </w:r>
+      <w:r>
+        <w:t xml:space="preserve">the </w:t>
+      </w:r>
+      <w:r>
+        <w:t xml:space="preserve">internet for abstract classes and try implementing one. This will help you to reduce </w:t>
+      </w:r>
+      <w:r>
+        <w:t xml:space="preserve">the </w:t>
+      </w:r>
+      <w:r>
+        <w:t>input parameter</w:t>
+      </w:r>
+      <w:r>
+        <w:t>s</w:t>
+      </w:r>
+      <w:r>
+        <w:t xml:space="preserve"> in the </w:t>
+      </w:r>
+      <w:r>
+        <w:rPr>
+          <w:noProof/>
+        </w:rPr>
+        <w:t>CorDraw’s</w:t>
+      </w:r>
+      <w:r>
+        <w:t xml:space="preserve"> constructor to a single one.</w:t>
+      </w:r>
+    </w:p>
+    <w:p>
+      <w:pPr>
+        <w:pStyle w:val="Heading3"/>
+      </w:pPr>
+      <w:r>
+        <w:t>Examples</w:t>
+      </w:r>
+    </w:p>
+    <w:tbl>
+      <w:tblPr>
+        <w:tblStyle w:val="TableGrid2"/>
+        <w:tblW w:w="6413" w:type="dxa"/>
+        <w:tblInd w:w="98" w:type="dxa"/>
+        <w:tblCellMar>
+          <w:top w:w="57" w:type="dxa"/>
+          <w:left w:w="75" w:type="dxa"/>
+          <w:bottom w:w="57" w:type="dxa"/>
+          <w:right w:w="85" w:type="dxa"/>
+        </w:tblCellMar>
+        <w:tblLook w:val="04A0" w:firstRow="1" w:lastRow="0" w:firstColumn="1" w:lastColumn="0" w:noHBand="0" w:noVBand="1"/>
+      </w:tblPr>
+      <w:tblGrid>
+        <w:gridCol w:w="1877"/>
+        <w:gridCol w:w="2268"/>
+        <w:gridCol w:w="2268"/>
+      </w:tblGrid>
+      <w:tr>
+        <w:tc>
+          <w:tcPr>
+            <w:tcW w:w="1877" w:type="dxa"/>
+            <w:shd w:val="clear" w:color="auto" w:fill="D9D9D9" w:themeFill="background1" w:themeFillShade="D9"/>
+            <w:tcMar>
+              <w:left w:w="75" w:type="dxa"/>
+            </w:tcMar>
+          </w:tcPr>
+          <w:p>
+            <w:pPr>
+              <w:spacing w:after="0"/>
+              <w:jc w:val="center"/>
+              <w:rPr>
+                <w:rFonts w:ascii="Calibri" w:eastAsia="Calibri" w:hAnsi="Calibri" w:cs="Times New Roman"/>
+              </w:rPr>
+            </w:pPr>
+            <w:r>
+              <w:rPr>
+                <w:rFonts w:eastAsia="Calibri" w:cs="Times New Roman"/>
+                <w:b/>
+              </w:rPr>
+              <w:t>Input</w:t>
+            </w:r>
+          </w:p>
+        </w:tc>
+        <w:tc>
+          <w:tcPr>
+            <w:tcW w:w="2268" w:type="dxa"/>
+            <w:shd w:val="clear" w:color="auto" w:fill="D9D9D9" w:themeFill="background1" w:themeFillShade="D9"/>
+            <w:tcMar>
+              <w:left w:w="75" w:type="dxa"/>
+            </w:tcMar>
+          </w:tcPr>
+          <w:p>
+            <w:pPr>
+              <w:spacing w:after="0"/>
+              <w:jc w:val="center"/>
+              <w:rPr>
+                <w:rFonts w:ascii="Calibri" w:eastAsia="Calibri" w:hAnsi="Calibri" w:cs="Times New Roman"/>
+              </w:rPr>
+            </w:pPr>
+            <w:r>
+              <w:rPr>
+                <w:rFonts w:eastAsia="Calibri" w:cs="Times New Roman"/>
+                <w:b/>
+                <w:lang w:val="bg-BG"/>
+              </w:rPr>
+              <w:t>Output</w:t>
+            </w:r>
+          </w:p>
+        </w:tc>
+        <w:tc>
+          <w:tcPr>
+            <w:tcW w:w="2268" w:type="dxa"/>
+            <w:shd w:val="clear" w:color="auto" w:fill="D9D9D9" w:themeFill="background1" w:themeFillShade="D9"/>
+          </w:tcPr>
+          <w:p>
+            <w:pPr>
+              <w:spacing w:after="0"/>
+              <w:jc w:val="center"/>
+              <w:rPr>
+                <w:rFonts w:eastAsia="Calibri" w:cs="Times New Roman"/>
+                <w:b/>
+              </w:rPr>
+            </w:pPr>
+            <w:r>
+              <w:rPr>
+                <w:rFonts w:eastAsia="Calibri" w:cs="Times New Roman"/>
+                <w:b/>
+              </w:rPr>
+              <w:t>Comment</w:t>
+            </w:r>
+          </w:p>
+        </w:tc>
+      </w:tr>
+      <w:tr>
+        <w:tc>
+          <w:tcPr>
+            <w:tcW w:w="1877" w:type="dxa"/>
+            <w:shd w:val="clear" w:color="auto" w:fill="auto"/>
+            <w:tcMar>
+              <w:left w:w="75" w:type="dxa"/>
+            </w:tcMar>
+          </w:tcPr>
+          <w:p>
+            <w:pPr>
+              <w:spacing w:after="0"/>
+              <w:rPr>
+                <w:rFonts w:eastAsia="Calibri"/>
+              </w:rPr>
+            </w:pPr>
+            <w:r>
+              <w:rPr>
+                <w:rFonts w:eastAsia="Calibri"/>
+              </w:rPr>
+              <w:t>Square</w:t>
+            </w:r>
+          </w:p>
+          <w:p>
+            <w:pPr>
+              <w:spacing w:after="0"/>
+              <w:rPr>
+                <w:rFonts w:eastAsia="Calibri"/>
+              </w:rPr>
+            </w:pPr>
+            <w:r>
+              <w:rPr>
+                <w:rFonts w:eastAsia="Calibri"/>
+              </w:rPr>
+              <w:t>3</w:t>
+            </w:r>
+          </w:p>
+        </w:tc>
+        <w:tc>
+          <w:tcPr>
+            <w:tcW w:w="2268" w:type="dxa"/>
+            <w:shd w:val="clear" w:color="auto" w:fill="auto"/>
+            <w:tcMar>
+              <w:left w:w="75" w:type="dxa"/>
+            </w:tcMar>
+          </w:tcPr>
+          <w:p>
+            <w:pPr>
+              <w:spacing w:after="0"/>
+            </w:pPr>
+            <w:r>
+              <w:t>|- - -|</w:t>
+            </w:r>
+          </w:p>
+          <w:p>
+            <w:pPr>
+              <w:spacing w:after="0"/>
+            </w:pPr>
+            <w:r>
+              <w:t>|      |</w:t>
+            </w:r>
+          </w:p>
+          <w:p>
+            <w:pPr>
+              <w:spacing w:after="0"/>
+              <w:rPr>
+                <w:rFonts w:eastAsia="Calibri"/>
+              </w:rPr>
+            </w:pPr>
+            <w:r>
+              <w:t>|- - -|</w:t>
+            </w:r>
+          </w:p>
+        </w:tc>
+        <w:tc>
+          <w:tcPr>
+            <w:tcW w:w="2268" w:type="dxa"/>
+            <w:shd w:val="clear" w:color="auto" w:fill="auto"/>
+          </w:tcPr>
+          <w:p>
+            <w:pPr>
+              <w:spacing w:after="0"/>
+            </w:pPr>
+            <w:r>
+              <w:t>Square’s size is 3 so we draw 3 pipes down and 3 dashes across</w:t>
+            </w:r>
+          </w:p>
+        </w:tc>
+      </w:tr>
+    </w:tbl>
+    <w:p/>
+    <w:tbl>
+      <w:tblPr>
+        <w:tblStyle w:val="TableGrid2"/>
+        <w:tblW w:w="6413" w:type="dxa"/>
+        <w:tblInd w:w="98" w:type="dxa"/>
+        <w:tblCellMar>
+          <w:top w:w="57" w:type="dxa"/>
+          <w:left w:w="75" w:type="dxa"/>
+          <w:bottom w:w="57" w:type="dxa"/>
+          <w:right w:w="85" w:type="dxa"/>
+        </w:tblCellMar>
+        <w:tblLook w:val="04A0" w:firstRow="1" w:lastRow="0" w:firstColumn="1" w:lastColumn="0" w:noHBand="0" w:noVBand="1"/>
+      </w:tblPr>
+      <w:tblGrid>
+        <w:gridCol w:w="1877"/>
+        <w:gridCol w:w="2268"/>
+        <w:gridCol w:w="2268"/>
+      </w:tblGrid>
+      <w:tr>
+        <w:tc>
+          <w:tcPr>
+            <w:tcW w:w="1877" w:type="dxa"/>
+            <w:shd w:val="clear" w:color="auto" w:fill="D9D9D9" w:themeFill="background1" w:themeFillShade="D9"/>
+            <w:tcMar>
+              <w:left w:w="75" w:type="dxa"/>
+            </w:tcMar>
+          </w:tcPr>
+          <w:p>
+            <w:pPr>
+              <w:spacing w:after="0"/>
+              <w:jc w:val="center"/>
+              <w:rPr>
+                <w:rFonts w:ascii="Calibri" w:eastAsia="Calibri" w:hAnsi="Calibri" w:cs="Times New Roman"/>
+              </w:rPr>
+            </w:pPr>
+            <w:r>
+              <w:rPr>
+                <w:rFonts w:eastAsia="Calibri" w:cs="Times New Roman"/>
+                <w:b/>
+              </w:rPr>
+              <w:t>Input</w:t>
+            </w:r>
+          </w:p>
+        </w:tc>
+        <w:tc>
+          <w:tcPr>
+            <w:tcW w:w="2268" w:type="dxa"/>
+            <w:shd w:val="clear" w:color="auto" w:fill="D9D9D9" w:themeFill="background1" w:themeFillShade="D9"/>
+            <w:tcMar>
+              <w:left w:w="75" w:type="dxa"/>
+            </w:tcMar>
+          </w:tcPr>
+          <w:p>
+            <w:pPr>
+              <w:spacing w:after="0"/>
+              <w:jc w:val="center"/>
+              <w:rPr>
+                <w:rFonts w:ascii="Calibri" w:eastAsia="Calibri" w:hAnsi="Calibri" w:cs="Times New Roman"/>
+              </w:rPr>
+            </w:pPr>
+            <w:r>
+              <w:rPr>
+                <w:rFonts w:eastAsia="Calibri" w:cs="Times New Roman"/>
+                <w:b/>
+                <w:lang w:val="bg-BG"/>
+              </w:rPr>
+              <w:t>Output</w:t>
+            </w:r>
+          </w:p>
+        </w:tc>
+        <w:tc>
+          <w:tcPr>
+            <w:tcW w:w="2268" w:type="dxa"/>
+            <w:shd w:val="clear" w:color="auto" w:fill="D9D9D9" w:themeFill="background1" w:themeFillShade="D9"/>
+          </w:tcPr>
+          <w:p>
+            <w:pPr>
+              <w:spacing w:after="0"/>
+              <w:jc w:val="center"/>
+              <w:rPr>
+                <w:rFonts w:eastAsia="Calibri" w:cs="Times New Roman"/>
+                <w:b/>
+              </w:rPr>
+            </w:pPr>
+            <w:r>
+              <w:rPr>
+                <w:rFonts w:eastAsia="Calibri" w:cs="Times New Roman"/>
+                <w:b/>
+              </w:rPr>
+              <w:t>Comment</w:t>
+            </w:r>
+          </w:p>
+        </w:tc>
+      </w:tr>
+      <w:tr>
+        <w:tc>
+          <w:tcPr>
+            <w:tcW w:w="1877" w:type="dxa"/>
+            <w:shd w:val="clear" w:color="auto" w:fill="auto"/>
+            <w:tcMar>
+              <w:left w:w="75" w:type="dxa"/>
+            </w:tcMar>
+          </w:tcPr>
+          <w:p>
+            <w:pPr>
+              <w:spacing w:after="0"/>
+            </w:pPr>
+            <w:r>
+              <w:t>Rectangle</w:t>
+            </w:r>
+          </w:p>
+          <w:p>
+            <w:pPr>
+              <w:spacing w:after="0"/>
+            </w:pPr>
+            <w:r>
+              <w:t>7</w:t>
+            </w:r>
+          </w:p>
+          <w:p>
+            <w:pPr>
+              <w:spacing w:after="0"/>
+              <w:rPr>
+                <w:rFonts w:eastAsia="Calibri"/>
+              </w:rPr>
+            </w:pPr>
+            <w:r>
+              <w:t>3</w:t>
+            </w:r>
+          </w:p>
+        </w:tc>
+        <w:tc>
+          <w:tcPr>
+            <w:tcW w:w="2268" w:type="dxa"/>
+            <w:shd w:val="clear" w:color="auto" w:fill="auto"/>
+            <w:tcMar>
+              <w:left w:w="75" w:type="dxa"/>
+            </w:tcMar>
+          </w:tcPr>
+          <w:p>
+            <w:pPr>
+              <w:spacing w:after="0"/>
+            </w:pPr>
+            <w:r>
+              <w:t>|- - - - - - -|</w:t>
+            </w:r>
+          </w:p>
+          <w:p>
+            <w:pPr>
+              <w:spacing w:after="0"/>
+            </w:pPr>
+            <w:r>
+              <w:t>|               |</w:t>
+            </w:r>
+          </w:p>
+          <w:p>
+            <w:pPr>
+              <w:spacing w:after="0"/>
+              <w:rPr>
+                <w:rFonts w:eastAsia="Calibri"/>
+              </w:rPr>
+            </w:pPr>
+            <w:r>
+              <w:t>|- - - - - - -|</w:t>
+            </w:r>
+          </w:p>
+        </w:tc>
+        <w:tc>
+          <w:tcPr>
+            <w:tcW w:w="2268" w:type="dxa"/>
+            <w:shd w:val="clear" w:color="auto" w:fill="auto"/>
+          </w:tcPr>
+          <w:p>
+            <w:pPr>
+              <w:spacing w:after="0"/>
+            </w:pPr>
+            <w:r>
+              <w:t xml:space="preserve">The Rectangle’s width is 7 and the length is 3 </w:t>
+            </w:r>
+          </w:p>
+        </w:tc>
+      </w:tr>
+    </w:tbl>
+    <w:p>
+      <w:pPr>
+        <w:rPr>
+          <w:noProof/>
+        </w:rPr>
+      </w:pPr>
     </w:p>
     <w:sectPr>
-      <w:headerReference w:type="default" r:id="rId11"/>
-      <w:footerReference w:type="default" r:id="rId12"/>
+      <w:headerReference w:type="even" r:id="rId11"/>
+      <w:headerReference w:type="default" r:id="rId12"/>
+      <w:footerReference w:type="even" r:id="rId13"/>
+      <w:footerReference w:type="default" r:id="rId14"/>
+      <w:headerReference w:type="first" r:id="rId15"/>
+      <w:footerReference w:type="first" r:id="rId16"/>
       <w:pgSz w:w="11906" w:h="16838"/>
       <w:pgMar w:top="624" w:right="737" w:bottom="1077" w:left="737" w:header="567" w:footer="432" w:gutter="0"/>
       <w:cols w:space="708"/>
@@ -12453,7 +14944,7 @@
 </file>
 
 <file path=word/endnotes.xml><?xml version="1.0" encoding="utf-8"?>
-<w:endnotes xmlns:wpc="http://schemas.microsoft.com/office/word/2010/wordprocessingCanvas" xmlns:cx="http://schemas.microsoft.com/office/drawing/2014/chartex" xmlns:cx1="http://schemas.microsoft.com/office/drawing/2015/9/8/chartex" xmlns:cx2="http://schemas.microsoft.com/office/drawing/2015/10/21/chartex" xmlns:mc="http://schemas.openxmlformats.org/markup-compatibility/2006" xmlns:o="urn:schemas-microsoft-com:office:office" xmlns:r="http://schemas.openxmlformats.org/officeDocument/2006/relationships" xmlns:m="http://schemas.openxmlformats.org/officeDocument/2006/math" xmlns:v="urn:schemas-microsoft-com:vml" xmlns:wp14="http://schemas.microsoft.com/office/word/2010/wordprocessingDrawing" xmlns:wp="http://schemas.openxmlformats.org/drawingml/2006/wordprocessingDrawing" xmlns:w10="urn:schemas-microsoft-com:office:word" xmlns:w="http://schemas.openxmlformats.org/wordprocessingml/2006/main" xmlns:w14="http://schemas.microsoft.com/office/word/2010/wordml" xmlns:w15="http://schemas.microsoft.com/office/word/2012/wordml" xmlns:w16se="http://schemas.microsoft.com/office/word/2015/wordml/symex" xmlns:wpg="http://schemas.microsoft.com/office/word/2010/wordprocessingGroup" xmlns:wpi="http://schemas.microsoft.com/office/word/2010/wordprocessingInk" xmlns:wne="http://schemas.microsoft.com/office/word/2006/wordml" xmlns:wps="http://schemas.microsoft.com/office/word/2010/wordprocessingShape" mc:Ignorable="w14 w15 w16se wp14">
+<w:endnotes xmlns:wpc="http://schemas.microsoft.com/office/word/2010/wordprocessingCanvas" xmlns:cx="http://schemas.microsoft.com/office/drawing/2014/chartex" xmlns:cx1="http://schemas.microsoft.com/office/drawing/2015/9/8/chartex" xmlns:mc="http://schemas.openxmlformats.org/markup-compatibility/2006" xmlns:o="urn:schemas-microsoft-com:office:office" xmlns:r="http://schemas.openxmlformats.org/officeDocument/2006/relationships" xmlns:m="http://schemas.openxmlformats.org/officeDocument/2006/math" xmlns:v="urn:schemas-microsoft-com:vml" xmlns:wp14="http://schemas.microsoft.com/office/word/2010/wordprocessingDrawing" xmlns:wp="http://schemas.openxmlformats.org/drawingml/2006/wordprocessingDrawing" xmlns:w10="urn:schemas-microsoft-com:office:word" xmlns:w="http://schemas.openxmlformats.org/wordprocessingml/2006/main" xmlns:w14="http://schemas.microsoft.com/office/word/2010/wordml" xmlns:w15="http://schemas.microsoft.com/office/word/2012/wordml" xmlns:w16se="http://schemas.microsoft.com/office/word/2015/wordml/symex" xmlns:wpg="http://schemas.microsoft.com/office/word/2010/wordprocessingGroup" xmlns:wpi="http://schemas.microsoft.com/office/word/2010/wordprocessingInk" xmlns:wne="http://schemas.microsoft.com/office/word/2006/wordml" xmlns:wps="http://schemas.microsoft.com/office/word/2010/wordprocessingShape" mc:Ignorable="w14 w15 w16se wp14">
   <w:endnote w:type="separator" w:id="-1">
     <w:p>
       <w:pPr>
@@ -12478,21 +14969,259 @@
 </file>
 
 <file path=word/footer1.xml><?xml version="1.0" encoding="utf-8"?>
-<w:ftr xmlns:wpc="http://schemas.microsoft.com/office/word/2010/wordprocessingCanvas" xmlns:cx="http://schemas.microsoft.com/office/drawing/2014/chartex" xmlns:cx1="http://schemas.microsoft.com/office/drawing/2015/9/8/chartex" xmlns:cx2="http://schemas.microsoft.com/office/drawing/2015/10/21/chartex" xmlns:mc="http://schemas.openxmlformats.org/markup-compatibility/2006" xmlns:o="urn:schemas-microsoft-com:office:office" xmlns:r="http://schemas.openxmlformats.org/officeDocument/2006/relationships" xmlns:m="http://schemas.openxmlformats.org/officeDocument/2006/math" xmlns:v="urn:schemas-microsoft-com:vml" xmlns:wp14="http://schemas.microsoft.com/office/word/2010/wordprocessingDrawing" xmlns:wp="http://schemas.openxmlformats.org/drawingml/2006/wordprocessingDrawing" xmlns:w10="urn:schemas-microsoft-com:office:word" xmlns:w="http://schemas.openxmlformats.org/wordprocessingml/2006/main" xmlns:w14="http://schemas.microsoft.com/office/word/2010/wordml" xmlns:w15="http://schemas.microsoft.com/office/word/2012/wordml" xmlns:w16se="http://schemas.microsoft.com/office/word/2015/wordml/symex" xmlns:wpg="http://schemas.microsoft.com/office/word/2010/wordprocessingGroup" xmlns:wpi="http://schemas.microsoft.com/office/word/2010/wordprocessingInk" xmlns:wne="http://schemas.microsoft.com/office/word/2006/wordml" xmlns:wps="http://schemas.microsoft.com/office/word/2010/wordprocessingShape" mc:Ignorable="w14 w15 w16se wp14">
+<w:ftr xmlns:wpc="http://schemas.microsoft.com/office/word/2010/wordprocessingCanvas" xmlns:cx="http://schemas.microsoft.com/office/drawing/2014/chartex" xmlns:cx1="http://schemas.microsoft.com/office/drawing/2015/9/8/chartex" xmlns:mc="http://schemas.openxmlformats.org/markup-compatibility/2006" xmlns:o="urn:schemas-microsoft-com:office:office" xmlns:r="http://schemas.openxmlformats.org/officeDocument/2006/relationships" xmlns:m="http://schemas.openxmlformats.org/officeDocument/2006/math" xmlns:v="urn:schemas-microsoft-com:vml" xmlns:wp14="http://schemas.microsoft.com/office/word/2010/wordprocessingDrawing" xmlns:wp="http://schemas.openxmlformats.org/drawingml/2006/wordprocessingDrawing" xmlns:w10="urn:schemas-microsoft-com:office:word" xmlns:w="http://schemas.openxmlformats.org/wordprocessingml/2006/main" xmlns:w14="http://schemas.microsoft.com/office/word/2010/wordml" xmlns:w15="http://schemas.microsoft.com/office/word/2012/wordml" xmlns:w16se="http://schemas.microsoft.com/office/word/2015/wordml/symex" xmlns:wpg="http://schemas.microsoft.com/office/word/2010/wordprocessingGroup" xmlns:wpi="http://schemas.microsoft.com/office/word/2010/wordprocessingInk" xmlns:wne="http://schemas.microsoft.com/office/word/2006/wordml" xmlns:wps="http://schemas.microsoft.com/office/word/2010/wordprocessingShape" mc:Ignorable="w14 w15 w16se wp14">
+  <w:p>
+    <w:pPr>
+      <w:pStyle w:val="Footer"/>
+    </w:pPr>
+  </w:p>
+</w:ftr>
+</file>
+
+<file path=word/footer2.xml><?xml version="1.0" encoding="utf-8"?>
+<w:ftr xmlns:wpc="http://schemas.microsoft.com/office/word/2010/wordprocessingCanvas" xmlns:cx="http://schemas.microsoft.com/office/drawing/2014/chartex" xmlns:cx1="http://schemas.microsoft.com/office/drawing/2015/9/8/chartex" xmlns:mc="http://schemas.openxmlformats.org/markup-compatibility/2006" xmlns:o="urn:schemas-microsoft-com:office:office" xmlns:r="http://schemas.openxmlformats.org/officeDocument/2006/relationships" xmlns:m="http://schemas.openxmlformats.org/officeDocument/2006/math" xmlns:v="urn:schemas-microsoft-com:vml" xmlns:wp14="http://schemas.microsoft.com/office/word/2010/wordprocessingDrawing" xmlns:wp="http://schemas.openxmlformats.org/drawingml/2006/wordprocessingDrawing" xmlns:w10="urn:schemas-microsoft-com:office:word" xmlns:w="http://schemas.openxmlformats.org/wordprocessingml/2006/main" xmlns:w14="http://schemas.microsoft.com/office/word/2010/wordml" xmlns:w15="http://schemas.microsoft.com/office/word/2012/wordml" xmlns:w16se="http://schemas.microsoft.com/office/word/2015/wordml/symex" xmlns:wpg="http://schemas.microsoft.com/office/word/2010/wordprocessingGroup" xmlns:wpi="http://schemas.microsoft.com/office/word/2010/wordprocessingInk" xmlns:wne="http://schemas.microsoft.com/office/word/2006/wordml" xmlns:wps="http://schemas.microsoft.com/office/word/2010/wordprocessingShape" mc:Ignorable="w14 w15 w16se wp14">
   <w:p>
     <w:pPr>
       <w:pStyle w:val="Footer"/>
     </w:pPr>
     <w:r>
+      <w:rPr>
+        <w:noProof/>
+      </w:rPr>
       <w:pict>
-        <v:rect id="Text Box 17" o:spid="_x0000_s2053" style="position:absolute;margin-left:124.2pt;margin-top:13.9pt;width:396.25pt;height:40.4pt;z-index:251655680" filled="f" stroked="f" strokecolor="#3465a4" strokeweight=".26mm">
-          <v:fill o:detectmouseclick="t"/>
-          <v:textbox>
+        <v:shapetype id="_x0000_t202" coordsize="21600,21600" o:spt="202" path="m,l,21600r21600,l21600,xe">
+          <v:stroke joinstyle="miter"/>
+          <v:path gradientshapeok="t" o:connecttype="rect"/>
+        </v:shapetype>
+        <v:shape id="Text Box 4" o:spid="_x0000_s2057" type="#_x0000_t202" style="position:absolute;margin-left:6.65pt;margin-top:8.95pt;width:117.1pt;height:40pt;z-index:251661312;visibility:visible;mso-wrap-style:square;mso-width-percent:0;mso-height-percent:0;mso-wrap-distance-left:9pt;mso-wrap-distance-top:0;mso-wrap-distance-right:9pt;mso-wrap-distance-bottom:0;mso-position-horizontal:absolute;mso-position-horizontal-relative:text;mso-position-vertical:absolute;mso-position-vertical-relative:text;mso-width-percent:0;mso-height-percent:0;mso-width-relative:margin;mso-height-relative:margin;v-text-anchor:top" o:gfxdata="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" filled="f" stroked="f">
+          <v:textbox inset=".5mm,.5mm,.5mm,.5mm">
             <w:txbxContent>
               <w:p>
                 <w:pPr>
-                  <w:pStyle w:val="FrameContents"/>
+                  <w:spacing w:after="0" w:line="240" w:lineRule="auto"/>
+                </w:pPr>
+                <w:r>
+                  <w:rPr>
+                    <w:noProof/>
+                    <w:sz w:val="20"/>
+                    <w:szCs w:val="20"/>
+                  </w:rPr>
+                  <w:drawing>
+                    <wp:inline distT="0" distB="0" distL="0" distR="0" wp14:anchorId="10B73BBD" wp14:editId="607B7BA7">
+                      <wp:extent cx="1360800" cy="439200"/>
+                      <wp:effectExtent l="0" t="0" r="0" b="0"/>
+                      <wp:docPr id="71" name="Picture 71" title="Software University Foundation - logo">
+                        <a:hlinkClick xmlns:a="http://schemas.openxmlformats.org/drawingml/2006/main" r:id="rId1"/>
+                      </wp:docPr>
+                      <wp:cNvGraphicFramePr>
+                        <a:graphicFrameLocks xmlns:a="http://schemas.openxmlformats.org/drawingml/2006/main"/>
+                      </wp:cNvGraphicFramePr>
+                      <a:graphic xmlns:a="http://schemas.openxmlformats.org/drawingml/2006/main">
+                        <a:graphicData uri="http://schemas.openxmlformats.org/drawingml/2006/picture">
+                          <pic:pic xmlns:pic="http://schemas.openxmlformats.org/drawingml/2006/picture">
+                            <pic:nvPicPr>
+                              <pic:cNvPr id="1" name="Picture 1" title="Software University Foundation - logo">
+                                <a:hlinkClick r:id="rId2"/>
+                              </pic:cNvPr>
+                              <pic:cNvPicPr/>
+                            </pic:nvPicPr>
+                            <pic:blipFill>
+                              <a:blip r:embed="rId3">
+                                <a:extLst>
+                                  <a:ext uri="{28A0092B-C50C-407E-A947-70E740481C1C}">
+                                    <a14:useLocalDpi xmlns:a14="http://schemas.microsoft.com/office/drawing/2010/main" val="0"/>
+                                  </a:ext>
+                                </a:extLst>
+                              </a:blip>
+                              <a:srcRect/>
+                              <a:stretch>
+                                <a:fillRect/>
+                              </a:stretch>
+                            </pic:blipFill>
+                            <pic:spPr bwMode="auto">
+                              <a:xfrm>
+                                <a:off x="0" y="0"/>
+                                <a:ext cx="1360800" cy="439200"/>
+                              </a:xfrm>
+                              <a:prstGeom prst="rect">
+                                <a:avLst/>
+                              </a:prstGeom>
+                              <a:noFill/>
+                              <a:ln>
+                                <a:noFill/>
+                              </a:ln>
+                            </pic:spPr>
+                          </pic:pic>
+                        </a:graphicData>
+                      </a:graphic>
+                    </wp:inline>
+                  </w:drawing>
+                </w:r>
+              </w:p>
+            </w:txbxContent>
+          </v:textbox>
+        </v:shape>
+      </w:pict>
+    </w:r>
+    <w:r>
+      <w:rPr>
+        <w:noProof/>
+      </w:rPr>
+      <w:pict>
+        <v:line id="Straight Connector 1" o:spid="_x0000_s2058" style="position:absolute;flip:y;z-index:251662336;visibility:visible;mso-wrap-style:square;mso-wrap-distance-left:9pt;mso-wrap-distance-top:0;mso-wrap-distance-right:9pt;mso-wrap-distance-bottom:0;mso-position-horizontal:absolute;mso-position-horizontal-relative:text;mso-position-vertical:absolute;mso-position-vertical-relative:text" from="-.1pt,5.2pt" to="520.7pt,5.2pt" o:gfxdata="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" strokecolor="#f37123" strokeweight="1pt">
+          <v:stroke endcap="round"/>
+        </v:line>
+      </w:pict>
+    </w:r>
+    <w:r>
+      <w:rPr>
+        <w:noProof/>
+      </w:rPr>
+      <w:pict>
+        <v:shape id="Text Box 3" o:spid="_x0000_s2059" type="#_x0000_t202" style="position:absolute;margin-left:444.65pt;margin-top:26.95pt;width:70.9pt;height:15.9pt;z-index:251663360;visibility:visible;mso-wrap-style:square;mso-wrap-distance-left:9pt;mso-wrap-distance-top:0;mso-wrap-distance-right:9pt;mso-wrap-distance-bottom:0;mso-position-horizontal:absolute;mso-position-horizontal-relative:text;mso-position-vertical:absolute;mso-position-vertical-relative:text;v-text-anchor:middle" o:gfxdata="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" filled="f" stroked="f" strokeweight=".5pt">
+          <v:textbox inset="0,0,0,0">
+            <w:txbxContent>
+              <w:p>
+                <w:pPr>
+                  <w:spacing w:after="0" w:line="240" w:lineRule="auto"/>
+                  <w:jc w:val="right"/>
+                  <w:rPr>
+                    <w:sz w:val="18"/>
+                    <w:szCs w:val="18"/>
+                  </w:rPr>
+                </w:pPr>
+                <w:r>
+                  <w:rPr>
+                    <w:sz w:val="18"/>
+                    <w:szCs w:val="18"/>
+                  </w:rPr>
+                  <w:t xml:space="preserve">Page </w:t>
+                </w:r>
+                <w:r>
+                  <w:rPr>
+                    <w:sz w:val="18"/>
+                    <w:szCs w:val="18"/>
+                  </w:rPr>
+                  <w:fldChar w:fldCharType="begin"/>
+                </w:r>
+                <w:r>
+                  <w:rPr>
+                    <w:sz w:val="18"/>
+                    <w:szCs w:val="18"/>
+                  </w:rPr>
+                  <w:instrText xml:space="preserve"> PAGE   \* MERGEFORMAT </w:instrText>
+                </w:r>
+                <w:r>
+                  <w:rPr>
+                    <w:sz w:val="18"/>
+                    <w:szCs w:val="18"/>
+                  </w:rPr>
+                  <w:fldChar w:fldCharType="separate"/>
+                </w:r>
+                <w:r>
+                  <w:rPr>
+                    <w:noProof/>
+                    <w:sz w:val="18"/>
+                    <w:szCs w:val="18"/>
+                  </w:rPr>
+                  <w:t>10</w:t>
+                </w:r>
+                <w:r>
+                  <w:rPr>
+                    <w:sz w:val="18"/>
+                    <w:szCs w:val="18"/>
+                  </w:rPr>
+                  <w:fldChar w:fldCharType="end"/>
+                </w:r>
+                <w:r>
+                  <w:rPr>
+                    <w:sz w:val="18"/>
+                    <w:szCs w:val="18"/>
+                  </w:rPr>
+                  <w:t xml:space="preserve"> of </w:t>
+                </w:r>
+                <w:r>
+                  <w:rPr>
+                    <w:sz w:val="18"/>
+                    <w:szCs w:val="18"/>
+                  </w:rPr>
+                  <w:fldChar w:fldCharType="begin"/>
+                </w:r>
+                <w:r>
+                  <w:rPr>
+                    <w:sz w:val="18"/>
+                    <w:szCs w:val="18"/>
+                  </w:rPr>
+                  <w:instrText xml:space="preserve"> NUMPAGES   \* MERGEFORMAT </w:instrText>
+                </w:r>
+                <w:r>
+                  <w:rPr>
+                    <w:sz w:val="18"/>
+                    <w:szCs w:val="18"/>
+                  </w:rPr>
+                  <w:fldChar w:fldCharType="separate"/>
+                </w:r>
+                <w:r>
+                  <w:rPr>
+                    <w:noProof/>
+                    <w:sz w:val="18"/>
+                    <w:szCs w:val="18"/>
+                  </w:rPr>
+                  <w:t>11</w:t>
+                </w:r>
+                <w:r>
+                  <w:rPr>
+                    <w:sz w:val="18"/>
+                    <w:szCs w:val="18"/>
+                  </w:rPr>
+                  <w:fldChar w:fldCharType="end"/>
+                </w:r>
+              </w:p>
+            </w:txbxContent>
+          </v:textbox>
+        </v:shape>
+      </w:pict>
+    </w:r>
+    <w:r>
+      <w:rPr>
+        <w:noProof/>
+      </w:rPr>
+      <w:pict>
+        <v:shape id="Text Box 2" o:spid="_x0000_s2056" type="#_x0000_t202" style="position:absolute;margin-left:125.15pt;margin-top:26.95pt;width:44.85pt;height:15.75pt;z-index:251660288;visibility:visible;mso-wrap-style:square;mso-wrap-distance-left:9pt;mso-wrap-distance-top:0;mso-wrap-distance-right:9pt;mso-wrap-distance-bottom:0;mso-position-horizontal:absolute;mso-position-horizontal-relative:text;mso-position-vertical:absolute;mso-position-vertical-relative:text;v-text-anchor:middle" o:gfxdata="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" filled="f" stroked="f" strokeweight=".5pt">
+          <v:textbox inset=".5mm,0,0,0">
+            <w:txbxContent>
+              <w:p>
+                <w:pPr>
+                  <w:spacing w:after="0" w:line="240" w:lineRule="auto"/>
+                </w:pPr>
+                <w:r>
+                  <w:rPr>
+                    <w:sz w:val="19"/>
+                    <w:szCs w:val="19"/>
+                  </w:rPr>
+                  <w:t>Follow us:</w:t>
+                </w:r>
+              </w:p>
+            </w:txbxContent>
+          </v:textbox>
+        </v:shape>
+      </w:pict>
+    </w:r>
+    <w:r>
+      <w:rPr>
+        <w:noProof/>
+      </w:rPr>
+      <w:pict>
+        <v:shape id="Text Box 17" o:spid="_x0000_s2055" type="#_x0000_t202" style="position:absolute;margin-left:124.4pt;margin-top:6.7pt;width:396.3pt;height:40.45pt;z-index:251659264;visibility:visible;mso-wrap-style:square;mso-wrap-distance-left:9pt;mso-wrap-distance-top:0;mso-wrap-distance-right:9pt;mso-wrap-distance-bottom:0;mso-position-horizontal:absolute;mso-position-horizontal-relative:text;mso-position-vertical:absolute;mso-position-vertical-relative:text;v-text-anchor:top" o:gfxdata="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" filled="f" stroked="f">
+          <v:textbox inset=".5mm,1.2mm,.5mm,.5mm">
+            <w:txbxContent>
+              <w:p>
+                <w:pPr>
                   <w:spacing w:before="40" w:after="50" w:line="240" w:lineRule="auto"/>
+                  <w:rPr>
+                    <w:sz w:val="19"/>
+                    <w:szCs w:val="19"/>
+                  </w:rPr>
                 </w:pPr>
                 <w:r>
                   <w:rPr>
@@ -12501,10 +15230,10 @@
                   </w:rPr>
                   <w:t>© Software University Foundation (</w:t>
                 </w:r>
-                <w:hyperlink r:id="rId1">
+                <w:hyperlink r:id="rId4" w:history="1">
                   <w:r>
                     <w:rPr>
-                      <w:rStyle w:val="InternetLink"/>
+                      <w:rStyle w:val="Hyperlink"/>
                       <w:sz w:val="19"/>
                       <w:szCs w:val="19"/>
                     </w:rPr>
@@ -12516,12 +15245,27 @@
                     <w:sz w:val="19"/>
                     <w:szCs w:val="19"/>
                   </w:rPr>
-                  <w:t xml:space="preserve">). This work is licensed under the </w:t>
+                  <w:t xml:space="preserve">). This work </w:t>
                 </w:r>
-                <w:hyperlink r:id="rId2">
+                <w:r>
+                  <w:rPr>
+                    <w:noProof/>
+                    <w:sz w:val="19"/>
+                    <w:szCs w:val="19"/>
+                  </w:rPr>
+                  <w:t>is licensed</w:t>
+                </w:r>
+                <w:r>
+                  <w:rPr>
+                    <w:sz w:val="19"/>
+                    <w:szCs w:val="19"/>
+                  </w:rPr>
+                  <w:t xml:space="preserve"> under the </w:t>
+                </w:r>
+                <w:hyperlink r:id="rId5" w:history="1">
                   <w:r>
                     <w:rPr>
-                      <w:rStyle w:val="InternetLink"/>
+                      <w:rStyle w:val="Hyperlink"/>
                       <w:sz w:val="19"/>
                       <w:szCs w:val="19"/>
                     </w:rPr>
@@ -12538,7 +15282,6 @@
               </w:p>
               <w:p>
                 <w:pPr>
-                  <w:pStyle w:val="FrameContents"/>
                   <w:spacing w:after="0" w:line="240" w:lineRule="auto"/>
                   <w:ind w:left="567" w:firstLine="340"/>
                   <w:rPr>
@@ -12549,34 +15292,36 @@
                 <w:r>
                   <w:rPr>
                     <w:noProof/>
+                    <w:sz w:val="20"/>
+                    <w:szCs w:val="20"/>
                   </w:rPr>
                   <w:drawing>
-                    <wp:inline distT="0" distB="9525" distL="0" distR="9525">
+                    <wp:inline distT="0" distB="0" distL="0" distR="0" wp14:anchorId="0AE07013" wp14:editId="5F382E84">
                       <wp:extent cx="200025" cy="200025"/>
-                      <wp:effectExtent l="0" t="0" r="0" b="0"/>
-                      <wp:docPr id="13" name="Picture 10"/>
-                      <wp:cNvGraphicFramePr>
-                        <a:graphicFrameLocks xmlns:a="http://schemas.openxmlformats.org/drawingml/2006/main" noChangeAspect="1"/>
-                      </wp:cNvGraphicFramePr>
+                      <wp:effectExtent l="0" t="0" r="9525" b="9525"/>
+                      <wp:docPr id="72" name="Picture 72" title="Software University">
+                        <a:hlinkClick xmlns:a="http://schemas.openxmlformats.org/drawingml/2006/main" r:id="rId6"/>
+                      </wp:docPr>
+                      <wp:cNvGraphicFramePr/>
                       <a:graphic xmlns:a="http://schemas.openxmlformats.org/drawingml/2006/main">
                         <a:graphicData uri="http://schemas.openxmlformats.org/drawingml/2006/picture">
                           <pic:pic xmlns:pic="http://schemas.openxmlformats.org/drawingml/2006/picture">
                             <pic:nvPicPr>
-                              <pic:cNvPr id="13" name="Picture 10"/>
-                              <pic:cNvPicPr>
-                                <a:picLocks noChangeAspect="1" noChangeArrowheads="1"/>
-                              </pic:cNvPicPr>
+                              <pic:cNvPr id="93" name="Picture 3" title="Software University">
+                                <a:hlinkClick r:id="rId6"/>
+                              </pic:cNvPr>
+                              <pic:cNvPicPr/>
                             </pic:nvPicPr>
                             <pic:blipFill>
-                              <a:blip r:embed="rId3"/>
+                              <a:blip r:embed="rId7"/>
                               <a:stretch>
                                 <a:fillRect/>
                               </a:stretch>
                             </pic:blipFill>
-                            <pic:spPr bwMode="auto">
+                            <pic:spPr>
                               <a:xfrm>
                                 <a:off x="0" y="0"/>
-                                <a:ext cx="200025" cy="200025"/>
+                                <a:ext cx="197485" cy="197485"/>
                               </a:xfrm>
                               <a:prstGeom prst="rect">
                                 <a:avLst/>
@@ -12598,36 +15343,36 @@
                 <w:r>
                   <w:rPr>
                     <w:noProof/>
-                    <w:sz w:val="19"/>
-                    <w:szCs w:val="19"/>
+                    <w:sz w:val="20"/>
+                    <w:szCs w:val="20"/>
                   </w:rPr>
                   <w:drawing>
-                    <wp:inline distT="0" distB="9525" distL="0" distR="9525">
+                    <wp:inline distT="0" distB="0" distL="0" distR="0" wp14:anchorId="095D5ED7" wp14:editId="5E0C0C43">
                       <wp:extent cx="200025" cy="200025"/>
-                      <wp:effectExtent l="0" t="0" r="0" b="0"/>
-                      <wp:docPr id="14" name="Picture 11"/>
-                      <wp:cNvGraphicFramePr>
-                        <a:graphicFrameLocks xmlns:a="http://schemas.openxmlformats.org/drawingml/2006/main" noChangeAspect="1"/>
-                      </wp:cNvGraphicFramePr>
+                      <wp:effectExtent l="0" t="0" r="9525" b="9525"/>
+                      <wp:docPr id="73" name="Picture 73" title="Software University Foundation">
+                        <a:hlinkClick xmlns:a="http://schemas.openxmlformats.org/drawingml/2006/main" r:id="rId1"/>
+                      </wp:docPr>
+                      <wp:cNvGraphicFramePr/>
                       <a:graphic xmlns:a="http://schemas.openxmlformats.org/drawingml/2006/main">
                         <a:graphicData uri="http://schemas.openxmlformats.org/drawingml/2006/picture">
                           <pic:pic xmlns:pic="http://schemas.openxmlformats.org/drawingml/2006/picture">
                             <pic:nvPicPr>
-                              <pic:cNvPr id="14" name="Picture 11"/>
-                              <pic:cNvPicPr>
-                                <a:picLocks noChangeAspect="1" noChangeArrowheads="1"/>
-                              </pic:cNvPicPr>
+                              <pic:cNvPr id="94" name="Picture 4" title="Software University Foundation">
+                                <a:hlinkClick r:id="rId1"/>
+                              </pic:cNvPr>
+                              <pic:cNvPicPr/>
                             </pic:nvPicPr>
                             <pic:blipFill>
-                              <a:blip r:embed="rId4"/>
+                              <a:blip r:embed="rId8"/>
                               <a:stretch>
                                 <a:fillRect/>
                               </a:stretch>
                             </pic:blipFill>
-                            <pic:spPr bwMode="auto">
+                            <pic:spPr>
                               <a:xfrm>
                                 <a:off x="0" y="0"/>
-                                <a:ext cx="200025" cy="200025"/>
+                                <a:ext cx="197485" cy="197485"/>
                               </a:xfrm>
                               <a:prstGeom prst="rect">
                                 <a:avLst/>
@@ -12649,36 +15394,36 @@
                 <w:r>
                   <w:rPr>
                     <w:noProof/>
-                    <w:sz w:val="19"/>
-                    <w:szCs w:val="19"/>
+                    <w:sz w:val="20"/>
+                    <w:szCs w:val="20"/>
                   </w:rPr>
                   <w:drawing>
-                    <wp:inline distT="0" distB="9525" distL="0" distR="9525">
+                    <wp:inline distT="0" distB="0" distL="0" distR="0" wp14:anchorId="0F3F3BFC" wp14:editId="07ECFDA1">
                       <wp:extent cx="200025" cy="200025"/>
-                      <wp:effectExtent l="0" t="0" r="0" b="0"/>
-                      <wp:docPr id="15" name="Picture 15"/>
-                      <wp:cNvGraphicFramePr>
-                        <a:graphicFrameLocks xmlns:a="http://schemas.openxmlformats.org/drawingml/2006/main" noChangeAspect="1"/>
-                      </wp:cNvGraphicFramePr>
+                      <wp:effectExtent l="0" t="0" r="9525" b="9525"/>
+                      <wp:docPr id="74" name="Picture 74" title="Software University @ Facebook">
+                        <a:hlinkClick xmlns:a="http://schemas.openxmlformats.org/drawingml/2006/main" r:id="rId9"/>
+                      </wp:docPr>
+                      <wp:cNvGraphicFramePr/>
                       <a:graphic xmlns:a="http://schemas.openxmlformats.org/drawingml/2006/main">
                         <a:graphicData uri="http://schemas.openxmlformats.org/drawingml/2006/picture">
                           <pic:pic xmlns:pic="http://schemas.openxmlformats.org/drawingml/2006/picture">
                             <pic:nvPicPr>
-                              <pic:cNvPr id="15" name="Picture 15"/>
-                              <pic:cNvPicPr>
-                                <a:picLocks noChangeAspect="1" noChangeArrowheads="1"/>
-                              </pic:cNvPicPr>
+                              <pic:cNvPr id="95" name="Picture 11" title="Software University @ Facebook">
+                                <a:hlinkClick r:id="rId9"/>
+                              </pic:cNvPr>
+                              <pic:cNvPicPr/>
                             </pic:nvPicPr>
                             <pic:blipFill>
-                              <a:blip r:embed="rId5"/>
+                              <a:blip r:embed="rId10"/>
                               <a:stretch>
                                 <a:fillRect/>
                               </a:stretch>
                             </pic:blipFill>
-                            <pic:spPr bwMode="auto">
+                            <pic:spPr>
                               <a:xfrm>
                                 <a:off x="0" y="0"/>
-                                <a:ext cx="200025" cy="200025"/>
+                                <a:ext cx="197485" cy="197485"/>
                               </a:xfrm>
                               <a:prstGeom prst="rect">
                                 <a:avLst/>
@@ -12700,36 +15445,36 @@
                 <w:r>
                   <w:rPr>
                     <w:noProof/>
-                    <w:sz w:val="19"/>
-                    <w:szCs w:val="19"/>
+                    <w:sz w:val="20"/>
+                    <w:szCs w:val="20"/>
                   </w:rPr>
                   <w:drawing>
-                    <wp:inline distT="0" distB="9525" distL="0" distR="9525">
+                    <wp:inline distT="0" distB="0" distL="0" distR="0" wp14:anchorId="29CABD1E" wp14:editId="61C5E124">
                       <wp:extent cx="200025" cy="200025"/>
-                      <wp:effectExtent l="0" t="0" r="0" b="0"/>
-                      <wp:docPr id="16" name="Picture 16"/>
-                      <wp:cNvGraphicFramePr>
-                        <a:graphicFrameLocks xmlns:a="http://schemas.openxmlformats.org/drawingml/2006/main" noChangeAspect="1"/>
-                      </wp:cNvGraphicFramePr>
+                      <wp:effectExtent l="0" t="0" r="9525" b="9525"/>
+                      <wp:docPr id="75" name="Picture 75" title="Software University @ Twitter">
+                        <a:hlinkClick xmlns:a="http://schemas.openxmlformats.org/drawingml/2006/main" r:id="rId11"/>
+                      </wp:docPr>
+                      <wp:cNvGraphicFramePr/>
                       <a:graphic xmlns:a="http://schemas.openxmlformats.org/drawingml/2006/main">
                         <a:graphicData uri="http://schemas.openxmlformats.org/drawingml/2006/picture">
                           <pic:pic xmlns:pic="http://schemas.openxmlformats.org/drawingml/2006/picture">
                             <pic:nvPicPr>
-                              <pic:cNvPr id="16" name="Picture 16"/>
-                              <pic:cNvPicPr>
-                                <a:picLocks noChangeAspect="1" noChangeArrowheads="1"/>
-                              </pic:cNvPicPr>
+                              <pic:cNvPr id="96" name="Picture 16" title="Software University @ Twitter">
+                                <a:hlinkClick r:id="rId11"/>
+                              </pic:cNvPr>
+                              <pic:cNvPicPr/>
                             </pic:nvPicPr>
                             <pic:blipFill>
-                              <a:blip r:embed="rId6"/>
+                              <a:blip r:embed="rId12"/>
                               <a:stretch>
                                 <a:fillRect/>
                               </a:stretch>
                             </pic:blipFill>
-                            <pic:spPr bwMode="auto">
+                            <pic:spPr>
                               <a:xfrm>
                                 <a:off x="0" y="0"/>
-                                <a:ext cx="200025" cy="200025"/>
+                                <a:ext cx="197485" cy="197485"/>
                               </a:xfrm>
                               <a:prstGeom prst="rect">
                                 <a:avLst/>
@@ -12751,36 +15496,36 @@
                 <w:r>
                   <w:rPr>
                     <w:noProof/>
-                    <w:sz w:val="19"/>
-                    <w:szCs w:val="19"/>
+                    <w:sz w:val="20"/>
+                    <w:szCs w:val="20"/>
                   </w:rPr>
                   <w:drawing>
-                    <wp:inline distT="0" distB="9525" distL="0" distR="9525">
+                    <wp:inline distT="0" distB="0" distL="0" distR="0" wp14:anchorId="7F5B1996" wp14:editId="64F184D4">
                       <wp:extent cx="200025" cy="200025"/>
-                      <wp:effectExtent l="0" t="0" r="0" b="0"/>
-                      <wp:docPr id="17" name="Picture 18"/>
-                      <wp:cNvGraphicFramePr>
-                        <a:graphicFrameLocks xmlns:a="http://schemas.openxmlformats.org/drawingml/2006/main" noChangeAspect="1"/>
-                      </wp:cNvGraphicFramePr>
+                      <wp:effectExtent l="0" t="0" r="9525" b="9525"/>
+                      <wp:docPr id="76" name="Picture 76" title="Software University @ YouTube">
+                        <a:hlinkClick xmlns:a="http://schemas.openxmlformats.org/drawingml/2006/main" r:id="rId13"/>
+                      </wp:docPr>
+                      <wp:cNvGraphicFramePr/>
                       <a:graphic xmlns:a="http://schemas.openxmlformats.org/drawingml/2006/main">
                         <a:graphicData uri="http://schemas.openxmlformats.org/drawingml/2006/picture">
                           <pic:pic xmlns:pic="http://schemas.openxmlformats.org/drawingml/2006/picture">
                             <pic:nvPicPr>
-                              <pic:cNvPr id="17" name="Picture 18"/>
-                              <pic:cNvPicPr>
-                                <a:picLocks noChangeAspect="1" noChangeArrowheads="1"/>
-                              </pic:cNvPicPr>
+                              <pic:cNvPr id="97" name="Picture 23" title="Software University @ YouTube">
+                                <a:hlinkClick r:id="rId13"/>
+                              </pic:cNvPr>
+                              <pic:cNvPicPr/>
                             </pic:nvPicPr>
                             <pic:blipFill>
-                              <a:blip r:embed="rId7"/>
+                              <a:blip r:embed="rId14"/>
                               <a:stretch>
                                 <a:fillRect/>
                               </a:stretch>
                             </pic:blipFill>
-                            <pic:spPr bwMode="auto">
+                            <pic:spPr>
                               <a:xfrm>
                                 <a:off x="0" y="0"/>
-                                <a:ext cx="200025" cy="200025"/>
+                                <a:ext cx="197485" cy="197485"/>
                               </a:xfrm>
                               <a:prstGeom prst="rect">
                                 <a:avLst/>
@@ -12802,36 +15547,36 @@
                 <w:r>
                   <w:rPr>
                     <w:noProof/>
-                    <w:sz w:val="19"/>
-                    <w:szCs w:val="19"/>
+                    <w:sz w:val="20"/>
+                    <w:szCs w:val="20"/>
                   </w:rPr>
                   <w:drawing>
-                    <wp:inline distT="0" distB="9525" distL="0" distR="9525">
+                    <wp:inline distT="0" distB="0" distL="0" distR="0" wp14:anchorId="2081A43E" wp14:editId="28868F3B">
                       <wp:extent cx="200025" cy="200025"/>
-                      <wp:effectExtent l="0" t="0" r="0" b="0"/>
-                      <wp:docPr id="18" name="Picture 19"/>
-                      <wp:cNvGraphicFramePr>
-                        <a:graphicFrameLocks xmlns:a="http://schemas.openxmlformats.org/drawingml/2006/main" noChangeAspect="1"/>
-                      </wp:cNvGraphicFramePr>
+                      <wp:effectExtent l="0" t="0" r="9525" b="9525"/>
+                      <wp:docPr id="77" name="Picture 77" title="Software University @ Google+">
+                        <a:hlinkClick xmlns:a="http://schemas.openxmlformats.org/drawingml/2006/main" r:id="rId15"/>
+                      </wp:docPr>
+                      <wp:cNvGraphicFramePr/>
                       <a:graphic xmlns:a="http://schemas.openxmlformats.org/drawingml/2006/main">
                         <a:graphicData uri="http://schemas.openxmlformats.org/drawingml/2006/picture">
                           <pic:pic xmlns:pic="http://schemas.openxmlformats.org/drawingml/2006/picture">
                             <pic:nvPicPr>
-                              <pic:cNvPr id="18" name="Picture 19"/>
-                              <pic:cNvPicPr>
-                                <a:picLocks noChangeAspect="1" noChangeArrowheads="1"/>
-                              </pic:cNvPicPr>
+                              <pic:cNvPr id="98" name="Picture 25" title="Software University @ Google+">
+                                <a:hlinkClick r:id="rId15"/>
+                              </pic:cNvPr>
+                              <pic:cNvPicPr/>
                             </pic:nvPicPr>
                             <pic:blipFill>
-                              <a:blip r:embed="rId8"/>
+                              <a:blip r:embed="rId16"/>
                               <a:stretch>
                                 <a:fillRect/>
                               </a:stretch>
                             </pic:blipFill>
-                            <pic:spPr bwMode="auto">
+                            <pic:spPr>
                               <a:xfrm>
                                 <a:off x="0" y="0"/>
-                                <a:ext cx="200025" cy="200025"/>
+                                <a:ext cx="197485" cy="197485"/>
                               </a:xfrm>
                               <a:prstGeom prst="rect">
                                 <a:avLst/>
@@ -12853,36 +15598,36 @@
                 <w:r>
                   <w:rPr>
                     <w:noProof/>
-                    <w:sz w:val="19"/>
-                    <w:szCs w:val="19"/>
+                    <w:sz w:val="20"/>
+                    <w:szCs w:val="20"/>
                   </w:rPr>
                   <w:drawing>
-                    <wp:inline distT="0" distB="9525" distL="0" distR="9525">
+                    <wp:inline distT="0" distB="0" distL="0" distR="0" wp14:anchorId="4D318075" wp14:editId="7F19E0EA">
                       <wp:extent cx="200025" cy="200025"/>
-                      <wp:effectExtent l="0" t="0" r="0" b="0"/>
-                      <wp:docPr id="19" name="Picture 20"/>
-                      <wp:cNvGraphicFramePr>
-                        <a:graphicFrameLocks xmlns:a="http://schemas.openxmlformats.org/drawingml/2006/main" noChangeAspect="1"/>
-                      </wp:cNvGraphicFramePr>
+                      <wp:effectExtent l="0" t="0" r="9525" b="9525"/>
+                      <wp:docPr id="78" name="Picture 78" title="Software University @ LinkedIn">
+                        <a:hlinkClick xmlns:a="http://schemas.openxmlformats.org/drawingml/2006/main" r:id="rId17"/>
+                      </wp:docPr>
+                      <wp:cNvGraphicFramePr/>
                       <a:graphic xmlns:a="http://schemas.openxmlformats.org/drawingml/2006/main">
                         <a:graphicData uri="http://schemas.openxmlformats.org/drawingml/2006/picture">
                           <pic:pic xmlns:pic="http://schemas.openxmlformats.org/drawingml/2006/picture">
                             <pic:nvPicPr>
-                              <pic:cNvPr id="19" name="Picture 20"/>
-                              <pic:cNvPicPr>
-                                <a:picLocks noChangeAspect="1" noChangeArrowheads="1"/>
-                              </pic:cNvPicPr>
+                              <pic:cNvPr id="99" name="Picture 27" title="Software University @ LinkedIn">
+                                <a:hlinkClick r:id="rId17"/>
+                              </pic:cNvPr>
+                              <pic:cNvPicPr/>
                             </pic:nvPicPr>
                             <pic:blipFill>
-                              <a:blip r:embed="rId9"/>
+                              <a:blip r:embed="rId18"/>
                               <a:stretch>
                                 <a:fillRect/>
                               </a:stretch>
                             </pic:blipFill>
-                            <pic:spPr bwMode="auto">
+                            <pic:spPr>
                               <a:xfrm>
                                 <a:off x="0" y="0"/>
-                                <a:ext cx="200025" cy="200025"/>
+                                <a:ext cx="197485" cy="197485"/>
                               </a:xfrm>
                               <a:prstGeom prst="rect">
                                 <a:avLst/>
@@ -12904,36 +15649,36 @@
                 <w:r>
                   <w:rPr>
                     <w:noProof/>
-                    <w:sz w:val="19"/>
-                    <w:szCs w:val="19"/>
+                    <w:sz w:val="20"/>
+                    <w:szCs w:val="20"/>
                   </w:rPr>
                   <w:drawing>
-                    <wp:inline distT="0" distB="9525" distL="0" distR="9525">
+                    <wp:inline distT="0" distB="0" distL="0" distR="0" wp14:anchorId="1ED67E1A" wp14:editId="25B0601F">
                       <wp:extent cx="200025" cy="200025"/>
-                      <wp:effectExtent l="0" t="0" r="0" b="0"/>
-                      <wp:docPr id="20" name="Picture 21"/>
-                      <wp:cNvGraphicFramePr>
-                        <a:graphicFrameLocks xmlns:a="http://schemas.openxmlformats.org/drawingml/2006/main" noChangeAspect="1"/>
-                      </wp:cNvGraphicFramePr>
+                      <wp:effectExtent l="0" t="0" r="9525" b="9525"/>
+                      <wp:docPr id="79" name="Picture 79" title="Software University @ SlideShare">
+                        <a:hlinkClick xmlns:a="http://schemas.openxmlformats.org/drawingml/2006/main" r:id="rId19"/>
+                      </wp:docPr>
+                      <wp:cNvGraphicFramePr/>
                       <a:graphic xmlns:a="http://schemas.openxmlformats.org/drawingml/2006/main">
                         <a:graphicData uri="http://schemas.openxmlformats.org/drawingml/2006/picture">
                           <pic:pic xmlns:pic="http://schemas.openxmlformats.org/drawingml/2006/picture">
                             <pic:nvPicPr>
-                              <pic:cNvPr id="20" name="Picture 21"/>
-                              <pic:cNvPicPr>
-                                <a:picLocks noChangeAspect="1" noChangeArrowheads="1"/>
-                              </pic:cNvPicPr>
+                              <pic:cNvPr id="101" name="Picture 99" title="Software University @ SlideShare">
+                                <a:hlinkClick r:id="rId19"/>
+                              </pic:cNvPr>
+                              <pic:cNvPicPr/>
                             </pic:nvPicPr>
                             <pic:blipFill>
-                              <a:blip r:embed="rId10"/>
+                              <a:blip r:embed="rId20"/>
                               <a:stretch>
                                 <a:fillRect/>
                               </a:stretch>
                             </pic:blipFill>
-                            <pic:spPr bwMode="auto">
+                            <pic:spPr>
                               <a:xfrm>
                                 <a:off x="0" y="0"/>
-                                <a:ext cx="200025" cy="200025"/>
+                                <a:ext cx="197485" cy="197485"/>
                               </a:xfrm>
                               <a:prstGeom prst="rect">
                                 <a:avLst/>
@@ -12955,36 +15700,36 @@
                 <w:r>
                   <w:rPr>
                     <w:noProof/>
-                    <w:sz w:val="19"/>
-                    <w:szCs w:val="19"/>
+                    <w:sz w:val="20"/>
+                    <w:szCs w:val="20"/>
                   </w:rPr>
                   <w:drawing>
-                    <wp:inline distT="0" distB="9525" distL="0" distR="9525">
+                    <wp:inline distT="0" distB="0" distL="0" distR="0" wp14:anchorId="7A645355" wp14:editId="75DDEE6B">
                       <wp:extent cx="200025" cy="200025"/>
-                      <wp:effectExtent l="0" t="0" r="0" b="0"/>
-                      <wp:docPr id="21" name="Picture 22"/>
-                      <wp:cNvGraphicFramePr>
-                        <a:graphicFrameLocks xmlns:a="http://schemas.openxmlformats.org/drawingml/2006/main" noChangeAspect="1"/>
-                      </wp:cNvGraphicFramePr>
+                      <wp:effectExtent l="0" t="0" r="9525" b="9525"/>
+                      <wp:docPr id="80" name="Picture 80" title="Software University @ GitHub">
+                        <a:hlinkClick xmlns:a="http://schemas.openxmlformats.org/drawingml/2006/main" r:id="rId21"/>
+                      </wp:docPr>
+                      <wp:cNvGraphicFramePr/>
                       <a:graphic xmlns:a="http://schemas.openxmlformats.org/drawingml/2006/main">
                         <a:graphicData uri="http://schemas.openxmlformats.org/drawingml/2006/picture">
                           <pic:pic xmlns:pic="http://schemas.openxmlformats.org/drawingml/2006/picture">
                             <pic:nvPicPr>
-                              <pic:cNvPr id="21" name="Picture 22"/>
-                              <pic:cNvPicPr>
-                                <a:picLocks noChangeAspect="1" noChangeArrowheads="1"/>
-                              </pic:cNvPicPr>
+                              <pic:cNvPr id="102" name="Picture 35" title="Software University @ GitHub">
+                                <a:hlinkClick r:id="rId21"/>
+                              </pic:cNvPr>
+                              <pic:cNvPicPr/>
                             </pic:nvPicPr>
                             <pic:blipFill>
-                              <a:blip r:embed="rId11"/>
+                              <a:blip r:embed="rId22"/>
                               <a:stretch>
                                 <a:fillRect/>
                               </a:stretch>
                             </pic:blipFill>
-                            <pic:spPr bwMode="auto">
+                            <pic:spPr>
                               <a:xfrm>
                                 <a:off x="0" y="0"/>
-                                <a:ext cx="200025" cy="200025"/>
+                                <a:ext cx="197485" cy="197485"/>
                               </a:xfrm>
                               <a:prstGeom prst="rect">
                                 <a:avLst/>
@@ -13006,36 +15751,36 @@
                 <w:r>
                   <w:rPr>
                     <w:noProof/>
-                    <w:sz w:val="19"/>
-                    <w:szCs w:val="19"/>
+                    <w:sz w:val="20"/>
+                    <w:szCs w:val="20"/>
                   </w:rPr>
                   <w:drawing>
-                    <wp:inline distT="0" distB="9525" distL="0" distR="9525">
+                    <wp:inline distT="0" distB="0" distL="0" distR="0" wp14:anchorId="5E107987" wp14:editId="39131738">
                       <wp:extent cx="200025" cy="200025"/>
-                      <wp:effectExtent l="0" t="0" r="0" b="0"/>
-                      <wp:docPr id="22" name="Picture 23"/>
-                      <wp:cNvGraphicFramePr>
-                        <a:graphicFrameLocks xmlns:a="http://schemas.openxmlformats.org/drawingml/2006/main" noChangeAspect="1"/>
-                      </wp:cNvGraphicFramePr>
+                      <wp:effectExtent l="0" t="0" r="9525" b="9525"/>
+                      <wp:docPr id="81" name="Picture 81" title="Software University: Email Us">
+                        <a:hlinkClick xmlns:a="http://schemas.openxmlformats.org/drawingml/2006/main" r:id="rId23"/>
+                      </wp:docPr>
+                      <wp:cNvGraphicFramePr/>
                       <a:graphic xmlns:a="http://schemas.openxmlformats.org/drawingml/2006/main">
                         <a:graphicData uri="http://schemas.openxmlformats.org/drawingml/2006/picture">
                           <pic:pic xmlns:pic="http://schemas.openxmlformats.org/drawingml/2006/picture">
                             <pic:nvPicPr>
-                              <pic:cNvPr id="22" name="Picture 23"/>
-                              <pic:cNvPicPr>
-                                <a:picLocks noChangeAspect="1" noChangeArrowheads="1"/>
-                              </pic:cNvPicPr>
+                              <pic:cNvPr id="103" name="Picture 85" title="Software University: Email Us">
+                                <a:hlinkClick r:id="rId23"/>
+                              </pic:cNvPr>
+                              <pic:cNvPicPr/>
                             </pic:nvPicPr>
                             <pic:blipFill>
-                              <a:blip r:embed="rId12"/>
+                              <a:blip r:embed="rId24"/>
                               <a:stretch>
                                 <a:fillRect/>
                               </a:stretch>
                             </pic:blipFill>
-                            <pic:spPr bwMode="auto">
+                            <pic:spPr>
                               <a:xfrm>
                                 <a:off x="0" y="0"/>
-                                <a:ext cx="200025" cy="200025"/>
+                                <a:ext cx="197485" cy="197485"/>
                               </a:xfrm>
                               <a:prstGeom prst="rect">
                                 <a:avLst/>
@@ -13050,189 +15795,7 @@
               </w:p>
             </w:txbxContent>
           </v:textbox>
-          <w10:wrap type="square"/>
-        </v:rect>
-      </w:pict>
-    </w:r>
-    <w:r>
-      <w:pict>
-        <v:rect id="Text Box 2" o:spid="_x0000_s2052" style="position:absolute;margin-left:124pt;margin-top:33.45pt;width:44.8pt;height:15.7pt;z-index:251656704" filled="f" stroked="f" strokecolor="#3465a4" strokeweight=".18mm">
-          <v:fill o:detectmouseclick="t"/>
-          <v:stroke joinstyle="round"/>
-          <v:textbox>
-            <w:txbxContent>
-              <w:p>
-                <w:pPr>
-                  <w:pStyle w:val="FrameContents"/>
-                  <w:spacing w:after="0" w:line="240" w:lineRule="auto"/>
-                  <w:rPr>
-                    <w:color w:val="000000"/>
-                  </w:rPr>
-                </w:pPr>
-                <w:r>
-                  <w:rPr>
-                    <w:color w:val="000000"/>
-                    <w:sz w:val="19"/>
-                    <w:szCs w:val="19"/>
-                  </w:rPr>
-                  <w:t>Follow us:</w:t>
-                </w:r>
-              </w:p>
-            </w:txbxContent>
-          </v:textbox>
-          <w10:wrap type="square"/>
-        </v:rect>
-      </w:pict>
-    </w:r>
-    <w:r>
-      <w:pict>
-        <v:rect id="Text Box 4" o:spid="_x0000_s2051" style="position:absolute;margin-left:1pt;margin-top:13.75pt;width:123.05pt;height:40.4pt;z-index:251657728" filled="f" stroked="f" strokecolor="#3465a4" strokeweight=".26mm">
-          <v:fill o:detectmouseclick="t"/>
-          <v:textbox>
-            <w:txbxContent>
-              <w:p>
-                <w:pPr>
-                  <w:pStyle w:val="FrameContents"/>
-                  <w:spacing w:after="0" w:line="240" w:lineRule="auto"/>
-                </w:pPr>
-                <w:r>
-                  <w:rPr>
-                    <w:noProof/>
-                  </w:rPr>
-                  <w:drawing>
-                    <wp:inline distT="0" distB="0" distL="0" distR="0">
-                      <wp:extent cx="1360805" cy="439420"/>
-                      <wp:effectExtent l="0" t="0" r="0" b="0"/>
-                      <wp:docPr id="28" name="Picture 24"/>
-                      <wp:cNvGraphicFramePr>
-                        <a:graphicFrameLocks xmlns:a="http://schemas.openxmlformats.org/drawingml/2006/main" noChangeAspect="1"/>
-                      </wp:cNvGraphicFramePr>
-                      <a:graphic xmlns:a="http://schemas.openxmlformats.org/drawingml/2006/main">
-                        <a:graphicData uri="http://schemas.openxmlformats.org/drawingml/2006/picture">
-                          <pic:pic xmlns:pic="http://schemas.openxmlformats.org/drawingml/2006/picture">
-                            <pic:nvPicPr>
-                              <pic:cNvPr id="28" name="Picture 24"/>
-                              <pic:cNvPicPr>
-                                <a:picLocks noChangeAspect="1" noChangeArrowheads="1"/>
-                              </pic:cNvPicPr>
-                            </pic:nvPicPr>
-                            <pic:blipFill>
-                              <a:blip r:embed="rId13"/>
-                              <a:stretch>
-                                <a:fillRect/>
-                              </a:stretch>
-                            </pic:blipFill>
-                            <pic:spPr bwMode="auto">
-                              <a:xfrm>
-                                <a:off x="0" y="0"/>
-                                <a:ext cx="1360805" cy="439420"/>
-                              </a:xfrm>
-                              <a:prstGeom prst="rect">
-                                <a:avLst/>
-                              </a:prstGeom>
-                            </pic:spPr>
-                          </pic:pic>
-                        </a:graphicData>
-                      </a:graphic>
-                    </wp:inline>
-                  </w:drawing>
-                </w:r>
-              </w:p>
-            </w:txbxContent>
-          </v:textbox>
-        </v:rect>
-      </w:pict>
-    </w:r>
-    <w:r>
-      <w:pict>
-        <v:line id="Straight Connector 1" o:spid="_x0000_s2050" style="position:absolute;z-index:251658752" from="-.3pt,11.2pt" to="520.45pt,11.2pt" strokecolor="#f37123" strokeweight=".35mm">
-          <v:fill o:detectmouseclick="t"/>
-        </v:line>
-      </w:pict>
-    </w:r>
-    <w:r>
-      <w:pict>
-        <v:rect id="Text Box 3" o:spid="_x0000_s2049" style="position:absolute;margin-left:446.5pt;margin-top:33.55pt;width:70.85pt;height:15.9pt;z-index:251659776" filled="f" stroked="f" strokecolor="#3465a4" strokeweight=".18mm">
-          <v:fill o:detectmouseclick="t"/>
-          <v:stroke joinstyle="round"/>
-          <v:textbox>
-            <w:txbxContent>
-              <w:p>
-                <w:pPr>
-                  <w:pStyle w:val="FrameContents"/>
-                  <w:spacing w:after="0" w:line="240" w:lineRule="auto"/>
-                  <w:jc w:val="right"/>
-                  <w:rPr>
-                    <w:color w:val="000000"/>
-                  </w:rPr>
-                </w:pPr>
-                <w:r>
-                  <w:rPr>
-                    <w:color w:val="000000"/>
-                    <w:sz w:val="18"/>
-                    <w:szCs w:val="18"/>
-                  </w:rPr>
-                  <w:t xml:space="preserve">Page </w:t>
-                </w:r>
-                <w:r>
-                  <w:rPr>
-                    <w:color w:val="000000"/>
-                    <w:sz w:val="18"/>
-                    <w:szCs w:val="18"/>
-                  </w:rPr>
-                  <w:fldChar w:fldCharType="begin"/>
-                </w:r>
-                <w:r>
-                  <w:instrText>PAGE</w:instrText>
-                </w:r>
-                <w:r>
-                  <w:fldChar w:fldCharType="separate"/>
-                </w:r>
-                <w:r>
-                  <w:rPr>
-                    <w:noProof/>
-                  </w:rPr>
-                  <w:t>8</w:t>
-                </w:r>
-                <w:r>
-                  <w:fldChar w:fldCharType="end"/>
-                </w:r>
-                <w:r>
-                  <w:rPr>
-                    <w:color w:val="000000"/>
-                    <w:sz w:val="18"/>
-                    <w:szCs w:val="18"/>
-                  </w:rPr>
-                  <w:t xml:space="preserve"> of </w:t>
-                </w:r>
-                <w:r>
-                  <w:rPr>
-                    <w:color w:val="000000"/>
-                    <w:sz w:val="18"/>
-                    <w:szCs w:val="18"/>
-                  </w:rPr>
-                  <w:fldChar w:fldCharType="begin"/>
-                </w:r>
-                <w:r>
-                  <w:instrText>NUMPAGES</w:instrText>
-                </w:r>
-                <w:r>
-                  <w:fldChar w:fldCharType="separate"/>
-                </w:r>
-                <w:r>
-                  <w:rPr>
-                    <w:noProof/>
-                  </w:rPr>
-                  <w:t>9</w:t>
-                </w:r>
-                <w:r>
-                  <w:fldChar w:fldCharType="end"/>
-                </w:r>
-              </w:p>
-            </w:txbxContent>
-          </v:textbox>
-          <w10:wrap type="square"/>
-        </v:rect>
+        </v:shape>
       </w:pict>
     </w:r>
   </w:p>
@@ -13249,8 +15812,18 @@
 </w:ftr>
 </file>
 
+<file path=word/footer3.xml><?xml version="1.0" encoding="utf-8"?>
+<w:ftr xmlns:wpc="http://schemas.microsoft.com/office/word/2010/wordprocessingCanvas" xmlns:cx="http://schemas.microsoft.com/office/drawing/2014/chartex" xmlns:cx1="http://schemas.microsoft.com/office/drawing/2015/9/8/chartex" xmlns:mc="http://schemas.openxmlformats.org/markup-compatibility/2006" xmlns:o="urn:schemas-microsoft-com:office:office" xmlns:r="http://schemas.openxmlformats.org/officeDocument/2006/relationships" xmlns:m="http://schemas.openxmlformats.org/officeDocument/2006/math" xmlns:v="urn:schemas-microsoft-com:vml" xmlns:wp14="http://schemas.microsoft.com/office/word/2010/wordprocessingDrawing" xmlns:wp="http://schemas.openxmlformats.org/drawingml/2006/wordprocessingDrawing" xmlns:w10="urn:schemas-microsoft-com:office:word" xmlns:w="http://schemas.openxmlformats.org/wordprocessingml/2006/main" xmlns:w14="http://schemas.microsoft.com/office/word/2010/wordml" xmlns:w15="http://schemas.microsoft.com/office/word/2012/wordml" xmlns:w16se="http://schemas.microsoft.com/office/word/2015/wordml/symex" xmlns:wpg="http://schemas.microsoft.com/office/word/2010/wordprocessingGroup" xmlns:wpi="http://schemas.microsoft.com/office/word/2010/wordprocessingInk" xmlns:wne="http://schemas.microsoft.com/office/word/2006/wordml" xmlns:wps="http://schemas.microsoft.com/office/word/2010/wordprocessingShape" mc:Ignorable="w14 w15 w16se wp14">
+  <w:p>
+    <w:pPr>
+      <w:pStyle w:val="Footer"/>
+    </w:pPr>
+  </w:p>
+</w:ftr>
+</file>
+
 <file path=word/footnotes.xml><?xml version="1.0" encoding="utf-8"?>
-<w:footnotes xmlns:wpc="http://schemas.microsoft.com/office/word/2010/wordprocessingCanvas" xmlns:cx="http://schemas.microsoft.com/office/drawing/2014/chartex" xmlns:cx1="http://schemas.microsoft.com/office/drawing/2015/9/8/chartex" xmlns:cx2="http://schemas.microsoft.com/office/drawing/2015/10/21/chartex" xmlns:mc="http://schemas.openxmlformats.org/markup-compatibility/2006" xmlns:o="urn:schemas-microsoft-com:office:office" xmlns:r="http://schemas.openxmlformats.org/officeDocument/2006/relationships" xmlns:m="http://schemas.openxmlformats.org/officeDocument/2006/math" xmlns:v="urn:schemas-microsoft-com:vml" xmlns:wp14="http://schemas.microsoft.com/office/word/2010/wordprocessingDrawing" xmlns:wp="http://schemas.openxmlformats.org/drawingml/2006/wordprocessingDrawing" xmlns:w10="urn:schemas-microsoft-com:office:word" xmlns:w="http://schemas.openxmlformats.org/wordprocessingml/2006/main" xmlns:w14="http://schemas.microsoft.com/office/word/2010/wordml" xmlns:w15="http://schemas.microsoft.com/office/word/2012/wordml" xmlns:w16se="http://schemas.microsoft.com/office/word/2015/wordml/symex" xmlns:wpg="http://schemas.microsoft.com/office/word/2010/wordprocessingGroup" xmlns:wpi="http://schemas.microsoft.com/office/word/2010/wordprocessingInk" xmlns:wne="http://schemas.microsoft.com/office/word/2006/wordml" xmlns:wps="http://schemas.microsoft.com/office/word/2010/wordprocessingShape" mc:Ignorable="w14 w15 w16se wp14">
+<w:footnotes xmlns:wpc="http://schemas.microsoft.com/office/word/2010/wordprocessingCanvas" xmlns:cx="http://schemas.microsoft.com/office/drawing/2014/chartex" xmlns:cx1="http://schemas.microsoft.com/office/drawing/2015/9/8/chartex" xmlns:mc="http://schemas.openxmlformats.org/markup-compatibility/2006" xmlns:o="urn:schemas-microsoft-com:office:office" xmlns:r="http://schemas.openxmlformats.org/officeDocument/2006/relationships" xmlns:m="http://schemas.openxmlformats.org/officeDocument/2006/math" xmlns:v="urn:schemas-microsoft-com:vml" xmlns:wp14="http://schemas.microsoft.com/office/word/2010/wordprocessingDrawing" xmlns:wp="http://schemas.openxmlformats.org/drawingml/2006/wordprocessingDrawing" xmlns:w10="urn:schemas-microsoft-com:office:word" xmlns:w="http://schemas.openxmlformats.org/wordprocessingml/2006/main" xmlns:w14="http://schemas.microsoft.com/office/word/2010/wordml" xmlns:w15="http://schemas.microsoft.com/office/word/2012/wordml" xmlns:w16se="http://schemas.microsoft.com/office/word/2015/wordml/symex" xmlns:wpg="http://schemas.microsoft.com/office/word/2010/wordprocessingGroup" xmlns:wpi="http://schemas.microsoft.com/office/word/2010/wordprocessingInk" xmlns:wne="http://schemas.microsoft.com/office/word/2006/wordml" xmlns:wps="http://schemas.microsoft.com/office/word/2010/wordprocessingShape" mc:Ignorable="w14 w15 w16se wp14">
   <w:footnote w:type="separator" w:id="-1">
     <w:p>
       <w:pPr>
@@ -13275,7 +15848,17 @@
 </file>
 
 <file path=word/header1.xml><?xml version="1.0" encoding="utf-8"?>
-<w:hdr xmlns:wpc="http://schemas.microsoft.com/office/word/2010/wordprocessingCanvas" xmlns:cx="http://schemas.microsoft.com/office/drawing/2014/chartex" xmlns:cx1="http://schemas.microsoft.com/office/drawing/2015/9/8/chartex" xmlns:cx2="http://schemas.microsoft.com/office/drawing/2015/10/21/chartex" xmlns:mc="http://schemas.openxmlformats.org/markup-compatibility/2006" xmlns:o="urn:schemas-microsoft-com:office:office" xmlns:r="http://schemas.openxmlformats.org/officeDocument/2006/relationships" xmlns:m="http://schemas.openxmlformats.org/officeDocument/2006/math" xmlns:v="urn:schemas-microsoft-com:vml" xmlns:wp14="http://schemas.microsoft.com/office/word/2010/wordprocessingDrawing" xmlns:wp="http://schemas.openxmlformats.org/drawingml/2006/wordprocessingDrawing" xmlns:w10="urn:schemas-microsoft-com:office:word" xmlns:w="http://schemas.openxmlformats.org/wordprocessingml/2006/main" xmlns:w14="http://schemas.microsoft.com/office/word/2010/wordml" xmlns:w15="http://schemas.microsoft.com/office/word/2012/wordml" xmlns:w16se="http://schemas.microsoft.com/office/word/2015/wordml/symex" xmlns:wpg="http://schemas.microsoft.com/office/word/2010/wordprocessingGroup" xmlns:wpi="http://schemas.microsoft.com/office/word/2010/wordprocessingInk" xmlns:wne="http://schemas.microsoft.com/office/word/2006/wordml" xmlns:wps="http://schemas.microsoft.com/office/word/2010/wordprocessingShape" mc:Ignorable="w14 w15 w16se wp14">
+<w:hdr xmlns:wpc="http://schemas.microsoft.com/office/word/2010/wordprocessingCanvas" xmlns:cx="http://schemas.microsoft.com/office/drawing/2014/chartex" xmlns:cx1="http://schemas.microsoft.com/office/drawing/2015/9/8/chartex" xmlns:mc="http://schemas.openxmlformats.org/markup-compatibility/2006" xmlns:o="urn:schemas-microsoft-com:office:office" xmlns:r="http://schemas.openxmlformats.org/officeDocument/2006/relationships" xmlns:m="http://schemas.openxmlformats.org/officeDocument/2006/math" xmlns:v="urn:schemas-microsoft-com:vml" xmlns:wp14="http://schemas.microsoft.com/office/word/2010/wordprocessingDrawing" xmlns:wp="http://schemas.openxmlformats.org/drawingml/2006/wordprocessingDrawing" xmlns:w10="urn:schemas-microsoft-com:office:word" xmlns:w="http://schemas.openxmlformats.org/wordprocessingml/2006/main" xmlns:w14="http://schemas.microsoft.com/office/word/2010/wordml" xmlns:w15="http://schemas.microsoft.com/office/word/2012/wordml" xmlns:w16se="http://schemas.microsoft.com/office/word/2015/wordml/symex" xmlns:wpg="http://schemas.microsoft.com/office/word/2010/wordprocessingGroup" xmlns:wpi="http://schemas.microsoft.com/office/word/2010/wordprocessingInk" xmlns:wne="http://schemas.microsoft.com/office/word/2006/wordml" xmlns:wps="http://schemas.microsoft.com/office/word/2010/wordprocessingShape" mc:Ignorable="w14 w15 w16se wp14">
+  <w:p>
+    <w:pPr>
+      <w:pStyle w:val="Header"/>
+    </w:pPr>
+  </w:p>
+</w:hdr>
+</file>
+
+<file path=word/header2.xml><?xml version="1.0" encoding="utf-8"?>
+<w:hdr xmlns:wpc="http://schemas.microsoft.com/office/word/2010/wordprocessingCanvas" xmlns:cx="http://schemas.microsoft.com/office/drawing/2014/chartex" xmlns:cx1="http://schemas.microsoft.com/office/drawing/2015/9/8/chartex" xmlns:mc="http://schemas.openxmlformats.org/markup-compatibility/2006" xmlns:o="urn:schemas-microsoft-com:office:office" xmlns:r="http://schemas.openxmlformats.org/officeDocument/2006/relationships" xmlns:m="http://schemas.openxmlformats.org/officeDocument/2006/math" xmlns:v="urn:schemas-microsoft-com:vml" xmlns:wp14="http://schemas.microsoft.com/office/word/2010/wordprocessingDrawing" xmlns:wp="http://schemas.openxmlformats.org/drawingml/2006/wordprocessingDrawing" xmlns:w10="urn:schemas-microsoft-com:office:word" xmlns:w="http://schemas.openxmlformats.org/wordprocessingml/2006/main" xmlns:w14="http://schemas.microsoft.com/office/word/2010/wordml" xmlns:w15="http://schemas.microsoft.com/office/word/2012/wordml" xmlns:w16se="http://schemas.microsoft.com/office/word/2015/wordml/symex" xmlns:wpg="http://schemas.microsoft.com/office/word/2010/wordprocessingGroup" xmlns:wpi="http://schemas.microsoft.com/office/word/2010/wordprocessingInk" xmlns:wne="http://schemas.microsoft.com/office/word/2006/wordml" xmlns:wps="http://schemas.microsoft.com/office/word/2010/wordprocessingShape" mc:Ignorable="w14 w15 w16se wp14">
   <w:p>
     <w:pPr>
       <w:pStyle w:val="Header"/>
@@ -13285,8 +15868,18 @@
 </w:hdr>
 </file>
 
+<file path=word/header3.xml><?xml version="1.0" encoding="utf-8"?>
+<w:hdr xmlns:wpc="http://schemas.microsoft.com/office/word/2010/wordprocessingCanvas" xmlns:cx="http://schemas.microsoft.com/office/drawing/2014/chartex" xmlns:cx1="http://schemas.microsoft.com/office/drawing/2015/9/8/chartex" xmlns:mc="http://schemas.openxmlformats.org/markup-compatibility/2006" xmlns:o="urn:schemas-microsoft-com:office:office" xmlns:r="http://schemas.openxmlformats.org/officeDocument/2006/relationships" xmlns:m="http://schemas.openxmlformats.org/officeDocument/2006/math" xmlns:v="urn:schemas-microsoft-com:vml" xmlns:wp14="http://schemas.microsoft.com/office/word/2010/wordprocessingDrawing" xmlns:wp="http://schemas.openxmlformats.org/drawingml/2006/wordprocessingDrawing" xmlns:w10="urn:schemas-microsoft-com:office:word" xmlns:w="http://schemas.openxmlformats.org/wordprocessingml/2006/main" xmlns:w14="http://schemas.microsoft.com/office/word/2010/wordml" xmlns:w15="http://schemas.microsoft.com/office/word/2012/wordml" xmlns:w16se="http://schemas.microsoft.com/office/word/2015/wordml/symex" xmlns:wpg="http://schemas.microsoft.com/office/word/2010/wordprocessingGroup" xmlns:wpi="http://schemas.microsoft.com/office/word/2010/wordprocessingInk" xmlns:wne="http://schemas.microsoft.com/office/word/2006/wordml" xmlns:wps="http://schemas.microsoft.com/office/word/2010/wordprocessingShape" mc:Ignorable="w14 w15 w16se wp14">
+  <w:p>
+    <w:pPr>
+      <w:pStyle w:val="Header"/>
+    </w:pPr>
+  </w:p>
+</w:hdr>
+</file>
+
 <file path=word/numbering.xml><?xml version="1.0" encoding="utf-8"?>
-<w:numbering xmlns:wpc="http://schemas.microsoft.com/office/word/2010/wordprocessingCanvas" xmlns:cx="http://schemas.microsoft.com/office/drawing/2014/chartex" xmlns:cx1="http://schemas.microsoft.com/office/drawing/2015/9/8/chartex" xmlns:cx2="http://schemas.microsoft.com/office/drawing/2015/10/21/chartex" xmlns:mc="http://schemas.openxmlformats.org/markup-compatibility/2006" xmlns:o="urn:schemas-microsoft-com:office:office" xmlns:r="http://schemas.openxmlformats.org/officeDocument/2006/relationships" xmlns:m="http://schemas.openxmlformats.org/officeDocument/2006/math" xmlns:v="urn:schemas-microsoft-com:vml" xmlns:wp14="http://schemas.microsoft.com/office/word/2010/wordprocessingDrawing" xmlns:wp="http://schemas.openxmlformats.org/drawingml/2006/wordprocessingDrawing" xmlns:w10="urn:schemas-microsoft-com:office:word" xmlns:w="http://schemas.openxmlformats.org/wordprocessingml/2006/main" xmlns:w14="http://schemas.microsoft.com/office/word/2010/wordml" xmlns:w15="http://schemas.microsoft.com/office/word/2012/wordml" xmlns:w16se="http://schemas.microsoft.com/office/word/2015/wordml/symex" xmlns:wpg="http://schemas.microsoft.com/office/word/2010/wordprocessingGroup" xmlns:wpi="http://schemas.microsoft.com/office/word/2010/wordprocessingInk" xmlns:wne="http://schemas.microsoft.com/office/word/2006/wordml" xmlns:wps="http://schemas.microsoft.com/office/word/2010/wordprocessingShape" mc:Ignorable="w14 w15 w16se wp14">
+<w:numbering xmlns:wpc="http://schemas.microsoft.com/office/word/2010/wordprocessingCanvas" xmlns:cx="http://schemas.microsoft.com/office/drawing/2014/chartex" xmlns:cx1="http://schemas.microsoft.com/office/drawing/2015/9/8/chartex" xmlns:mc="http://schemas.openxmlformats.org/markup-compatibility/2006" xmlns:o="urn:schemas-microsoft-com:office:office" xmlns:r="http://schemas.openxmlformats.org/officeDocument/2006/relationships" xmlns:m="http://schemas.openxmlformats.org/officeDocument/2006/math" xmlns:v="urn:schemas-microsoft-com:vml" xmlns:wp14="http://schemas.microsoft.com/office/word/2010/wordprocessingDrawing" xmlns:wp="http://schemas.openxmlformats.org/drawingml/2006/wordprocessingDrawing" xmlns:w10="urn:schemas-microsoft-com:office:word" xmlns:w="http://schemas.openxmlformats.org/wordprocessingml/2006/main" xmlns:w14="http://schemas.microsoft.com/office/word/2010/wordml" xmlns:w15="http://schemas.microsoft.com/office/word/2012/wordml" xmlns:w16se="http://schemas.microsoft.com/office/word/2015/wordml/symex" xmlns:wpg="http://schemas.microsoft.com/office/word/2010/wordprocessingGroup" xmlns:wpi="http://schemas.microsoft.com/office/word/2010/wordprocessingInk" xmlns:wne="http://schemas.microsoft.com/office/word/2006/wordml" xmlns:wps="http://schemas.microsoft.com/office/word/2010/wordprocessingShape" mc:Ignorable="w14 w15 w16se wp14">
   <w:abstractNum w:abstractNumId="0" w15:restartNumberingAfterBreak="0">
     <w:nsid w:val="009D2C7E"/>
     <w:multiLevelType w:val="hybridMultilevel"/>
@@ -13862,7 +16455,7 @@
       <w:lvlText w:val="Problem %1."/>
       <w:lvlJc w:val="left"/>
       <w:pPr>
-        <w:ind w:left="5747" w:hanging="360"/>
+        <w:ind w:left="360" w:hanging="360"/>
       </w:pPr>
     </w:lvl>
     <w:lvl w:ilvl="1">
@@ -16249,7 +18842,7 @@
       </w:pPr>
     </w:pPrDefault>
   </w:docDefaults>
-  <w:latentStyles w:defLockedState="0" w:defUIPriority="99" w:defSemiHidden="0" w:defUnhideWhenUsed="0" w:defQFormat="0" w:count="372">
+  <w:latentStyles w:defLockedState="0" w:defUIPriority="99" w:defSemiHidden="0" w:defUnhideWhenUsed="0" w:defQFormat="0" w:count="371">
     <w:lsdException w:name="Normal" w:uiPriority="0" w:qFormat="1"/>
     <w:lsdException w:name="heading 1" w:uiPriority="9" w:qFormat="1"/>
     <w:lsdException w:name="heading 2" w:semiHidden="1" w:uiPriority="9" w:unhideWhenUsed="1" w:qFormat="1"/>
@@ -16621,7 +19214,6 @@
     <w:lsdException w:name="List Table 5 Dark Accent 6" w:uiPriority="50"/>
     <w:lsdException w:name="List Table 6 Colorful Accent 6" w:uiPriority="51"/>
     <w:lsdException w:name="List Table 7 Colorful Accent 6" w:uiPriority="52"/>
-    <w:lsdException w:name="Mention" w:semiHidden="1" w:unhideWhenUsed="1"/>
   </w:latentStyles>
   <w:style w:type="paragraph" w:default="1" w:styleId="Normal">
     <w:name w:val="Normal"/>
@@ -17191,6 +19783,25 @@
       <w:u w:val="single"/>
     </w:rPr>
   </w:style>
+  <w:style w:type="table" w:customStyle="1" w:styleId="TableGrid2">
+    <w:name w:val="Table Grid2"/>
+    <w:basedOn w:val="TableNormal"/>
+    <w:uiPriority w:val="59"/>
+    <w:rsid w:val="005F617A"/>
+    <w:pPr>
+      <w:spacing w:line="240" w:lineRule="auto"/>
+    </w:pPr>
+    <w:tblPr>
+      <w:tblBorders>
+        <w:top w:val="single" w:sz="4" w:space="0" w:color="auto"/>
+        <w:left w:val="single" w:sz="4" w:space="0" w:color="auto"/>
+        <w:bottom w:val="single" w:sz="4" w:space="0" w:color="auto"/>
+        <w:right w:val="single" w:sz="4" w:space="0" w:color="auto"/>
+        <w:insideH w:val="single" w:sz="4" w:space="0" w:color="auto"/>
+        <w:insideV w:val="single" w:sz="4" w:space="0" w:color="auto"/>
+      </w:tblBorders>
+    </w:tblPr>
+  </w:style>
 </w:styles>
 </file>
 
@@ -17484,7 +20095,7 @@
 </file>
 
 <file path=customXml/itemProps1.xml><?xml version="1.0" encoding="utf-8"?>
-<ds:datastoreItem xmlns:ds="http://schemas.openxmlformats.org/officeDocument/2006/customXml" ds:itemID="{5FA3A961-5ED9-4E54-8FEE-58AE755AD1E3}">
+<ds:datastoreItem xmlns:ds="http://schemas.openxmlformats.org/officeDocument/2006/customXml" ds:itemID="{25055A87-95BE-4830-9D55-1D7334717D8C}">
   <ds:schemaRefs>
     <ds:schemaRef ds:uri="http://schemas.openxmlformats.org/officeDocument/2006/bibliography"/>
   </ds:schemaRefs>

</xml_diff>